<commit_message>
Adding LinkedIn to resumes
</commit_message>
<xml_diff>
--- a/links/Resumes/Aziz_Al-najjar_Resume - Saudi.docx
+++ b/links/Resumes/Aziz_Al-najjar_Resume - Saudi.docx
@@ -195,7 +195,54 @@
           <w:t>azizalnajjar.ca</w:t>
         </w:r>
       </w:hyperlink>
-    </w:p>
+      <w:r>
+        <w:rPr>
+          <w:rStyle w:val="Hyperlink"/>
+          <w:rFonts w:asciiTheme="minorHAnsi" w:hAnsiTheme="minorHAnsi" w:cstheme="minorHAnsi"/>
+          <w:color w:val="3494BA"/>
+          <w:sz w:val="24"/>
+          <w:szCs w:val="24"/>
+        </w:rPr>
+        <w:t xml:space="preserve"> </w:t>
+      </w:r>
+      <w:bookmarkStart w:id="1" w:name="_Hlk145537140"/>
+      <w:r>
+        <w:rPr>
+          <w:rStyle w:val="Hyperlink"/>
+          <w:rFonts w:asciiTheme="minorHAnsi" w:hAnsiTheme="minorHAnsi" w:cstheme="minorHAnsi"/>
+          <w:color w:val="auto"/>
+          <w:sz w:val="24"/>
+          <w:szCs w:val="24"/>
+          <w:u w:val="none"/>
+        </w:rPr>
+        <w:t>|</w:t>
+      </w:r>
+      <w:hyperlink r:id="rId9" w:history="1">
+        <w:r>
+          <w:rPr>
+            <w:rStyle w:val="Hyperlink"/>
+            <w:rFonts w:asciiTheme="minorHAnsi" w:hAnsiTheme="minorHAnsi" w:cstheme="minorHAnsi"/>
+            <w:color w:val="3494BA" w:themeColor="accent1"/>
+            <w:sz w:val="24"/>
+            <w:szCs w:val="24"/>
+          </w:rPr>
+          <w:t xml:space="preserve">LinkedIn: </w:t>
+        </w:r>
+        <w:proofErr w:type="spellStart"/>
+        <w:r>
+          <w:rPr>
+            <w:rStyle w:val="Hyperlink"/>
+            <w:rFonts w:asciiTheme="minorHAnsi" w:hAnsiTheme="minorHAnsi" w:cstheme="minorHAnsi"/>
+            <w:color w:val="3494BA" w:themeColor="accent1"/>
+            <w:sz w:val="24"/>
+            <w:szCs w:val="24"/>
+          </w:rPr>
+          <w:t>AzizAlnajjar</w:t>
+        </w:r>
+        <w:proofErr w:type="spellEnd"/>
+      </w:hyperlink>
+    </w:p>
+    <w:bookmarkEnd w:id="1"/>
     <w:p>
       <w:pPr>
         <w:pStyle w:val="Heading1"/>
@@ -241,7 +288,27 @@
           <w:sz w:val="20"/>
           <w:szCs w:val="20"/>
         </w:rPr>
-        <w:t>As a skilled recent graduate with a Data Science Master's and a track record of successful projects in deep learning, Computer Vision, and NLP, I am seeking a challenging position in the field of artificial intelligence. Backed by a robust project management background and collaborative mindset, I am committed to leveraging cutting-edge technologies, including AI and machine learning for innovative solutions to intricate challenges. I am eager to contribute my skills and knowledge to an organization that aligns with my values and has a strong vision for the future</w:t>
+        <w:t xml:space="preserve">As a skilled recent graduate with a Data Science </w:t>
+      </w:r>
+      <w:proofErr w:type="gramStart"/>
+      <w:r>
+        <w:rPr>
+          <w:rFonts w:cs="Calibri"/>
+          <w:iCs/>
+          <w:sz w:val="20"/>
+          <w:szCs w:val="20"/>
+        </w:rPr>
+        <w:t>Master's</w:t>
+      </w:r>
+      <w:proofErr w:type="gramEnd"/>
+      <w:r>
+        <w:rPr>
+          <w:rFonts w:cs="Calibri"/>
+          <w:iCs/>
+          <w:sz w:val="20"/>
+          <w:szCs w:val="20"/>
+        </w:rPr>
+        <w:t xml:space="preserve"> and a track record of successful projects in deep learning, Computer Vision, and NLP, I am seeking a challenging position in the field of artificial intelligence. Backed by a robust project management background and collaborative mindset, I am committed to leveraging cutting-edge technologies, including AI and machine learning for innovative solutions to intricate challenges. I am eager to contribute my skills and knowledge to an organization that aligns with my values and has a strong vision for the future</w:t>
       </w:r>
       <w:r>
         <w:rPr>
@@ -1191,7 +1258,7 @@
         </w:rPr>
         <w:t xml:space="preserve">Implemented novel point-based encroachment detection algorithm; achieved a remarkable 98% precision in efficiently identifying encroachments across diverse datasets from Surrey, Toronto, and Ottawa. More about the project: </w:t>
       </w:r>
-      <w:hyperlink r:id="rId9" w:history="1">
+      <w:hyperlink r:id="rId10" w:history="1">
         <w:r>
           <w:rPr>
             <w:rStyle w:val="Hyperlink"/>
@@ -1415,7 +1482,7 @@
         </w:rPr>
         <w:t xml:space="preserve">Presented precise FWB driver predictions and policy recommendations, employing data visualization tools like Tableau for effective communication. More about the project: </w:t>
       </w:r>
-      <w:hyperlink r:id="rId10" w:history="1">
+      <w:hyperlink r:id="rId11" w:history="1">
         <w:r>
           <w:rPr>
             <w:rStyle w:val="Hyperlink"/>
@@ -1609,7 +1676,7 @@
         </w:rPr>
         <w:t xml:space="preserve">Outperformed state-of-the-art methods, culminating in presentation and publication at the IEEE 41st International Conference on Consumer Electronics (2023 ICCE). More about the project:  </w:t>
       </w:r>
-      <w:hyperlink r:id="rId11" w:history="1">
+      <w:hyperlink r:id="rId12" w:history="1">
         <w:r>
           <w:rPr>
             <w:rStyle w:val="Hyperlink"/>
@@ -1778,7 +1845,7 @@
         </w:rPr>
         <w:t xml:space="preserve">Successfully tested the system on an RC car, validating its robustness for both Raspberry Pi and Arduino controllers, showcasing adaptability and real-world feasibility. More about the project:  </w:t>
       </w:r>
-      <w:hyperlink r:id="rId12" w:history="1">
+      <w:hyperlink r:id="rId13" w:history="1">
         <w:r>
           <w:rPr>
             <w:rStyle w:val="Hyperlink"/>
@@ -1856,8 +1923,19 @@
           <w:iCs/>
         </w:rPr>
         <w:tab/>
-        <w:t>2022 –  2023</w:t>
-      </w:r>
+        <w:t xml:space="preserve">2022 </w:t>
+      </w:r>
+      <w:proofErr w:type="gramStart"/>
+      <w:r>
+        <w:rPr>
+          <w:rFonts w:cs="Calibri"/>
+          <w:b/>
+          <w:bCs/>
+          <w:iCs/>
+        </w:rPr>
+        <w:t>–  2023</w:t>
+      </w:r>
+      <w:proofErr w:type="gramEnd"/>
     </w:p>
     <w:p>
       <w:pPr>
@@ -1966,7 +2044,27 @@
           <w:sz w:val="20"/>
           <w:szCs w:val="20"/>
         </w:rPr>
-        <w:t xml:space="preserve"> for identifying high-risk vegetation encroachment on powerlines, leading to the completion of a Master’s project, and preparation of a journal manuscript (expected summer 2023). </w:t>
+        <w:t xml:space="preserve"> for identifying high-risk vegetation encroachment on powerlines, leading to the completion of a </w:t>
+      </w:r>
+      <w:proofErr w:type="gramStart"/>
+      <w:r>
+        <w:rPr>
+          <w:rFonts w:cs="Calibri"/>
+          <w:iCs/>
+          <w:sz w:val="20"/>
+          <w:szCs w:val="20"/>
+        </w:rPr>
+        <w:t>Master’s</w:t>
+      </w:r>
+      <w:proofErr w:type="gramEnd"/>
+      <w:r>
+        <w:rPr>
+          <w:rFonts w:cs="Calibri"/>
+          <w:iCs/>
+          <w:sz w:val="20"/>
+          <w:szCs w:val="20"/>
+        </w:rPr>
+        <w:t xml:space="preserve"> project, and preparation of a journal manuscript (expected summer 2023). </w:t>
       </w:r>
     </w:p>
     <w:p>
@@ -2150,9 +2248,9 @@
         </w:rPr>
         <w:tab/>
       </w:r>
-      <w:bookmarkStart w:id="1" w:name="_Hlk143884547"/>
-    </w:p>
-    <w:bookmarkEnd w:id="1"/>
+      <w:bookmarkStart w:id="2" w:name="_Hlk143884547"/>
+    </w:p>
+    <w:bookmarkEnd w:id="2"/>
     <w:p>
       <w:pPr>
         <w:pStyle w:val="ListParagraph"/>
@@ -2506,8 +2604,8 @@
           <w:szCs w:val="20"/>
         </w:rPr>
       </w:pPr>
-      <w:bookmarkStart w:id="2" w:name="_Hlk143894624"/>
-      <w:bookmarkStart w:id="3" w:name="_Hlk143894603"/>
+      <w:bookmarkStart w:id="3" w:name="_Hlk143894624"/>
+      <w:bookmarkStart w:id="4" w:name="_Hlk143894603"/>
       <w:r>
         <w:rPr>
           <w:sz w:val="20"/>
@@ -2532,7 +2630,7 @@
         <w:t>Udemy 2023</w:t>
       </w:r>
     </w:p>
-    <w:bookmarkEnd w:id="2"/>
+    <w:bookmarkEnd w:id="3"/>
     <w:p>
       <w:pPr>
         <w:pStyle w:val="ListParagraph"/>
@@ -2663,7 +2761,7 @@
           <w:szCs w:val="20"/>
         </w:rPr>
       </w:pPr>
-      <w:bookmarkStart w:id="4" w:name="_Hlk143894640"/>
+      <w:bookmarkStart w:id="5" w:name="_Hlk143894640"/>
       <w:r>
         <w:rPr>
           <w:sz w:val="20"/>
@@ -2671,15 +2769,15 @@
         </w:rPr>
         <w:t xml:space="preserve">The Complete Self-Driving Car Course - Applied Deep Learning – </w:t>
       </w:r>
+      <w:bookmarkEnd w:id="5"/>
+      <w:r>
+        <w:rPr>
+          <w:sz w:val="20"/>
+          <w:szCs w:val="20"/>
+        </w:rPr>
+        <w:t>Udemy 2021</w:t>
+      </w:r>
       <w:bookmarkEnd w:id="4"/>
-      <w:r>
-        <w:rPr>
-          <w:sz w:val="20"/>
-          <w:szCs w:val="20"/>
-        </w:rPr>
-        <w:t>Udemy 2021</w:t>
-      </w:r>
-      <w:bookmarkEnd w:id="3"/>
     </w:p>
     <w:sectPr>
       <w:type w:val="continuous"/>

</xml_diff>

<commit_message>
Resume update, Main resume is Saudi now
</commit_message>
<xml_diff>
--- a/links/Resumes/Aziz_Al-najjar_Resume - Saudi.docx
+++ b/links/Resumes/Aziz_Al-najjar_Resume - Saudi.docx
@@ -288,27 +288,7 @@
           <w:sz w:val="20"/>
           <w:szCs w:val="20"/>
         </w:rPr>
-        <w:t xml:space="preserve">As a skilled recent graduate with a Data Science </w:t>
-      </w:r>
-      <w:proofErr w:type="gramStart"/>
-      <w:r>
-        <w:rPr>
-          <w:rFonts w:cs="Calibri"/>
-          <w:iCs/>
-          <w:sz w:val="20"/>
-          <w:szCs w:val="20"/>
-        </w:rPr>
-        <w:t>Master's</w:t>
-      </w:r>
-      <w:proofErr w:type="gramEnd"/>
-      <w:r>
-        <w:rPr>
-          <w:rFonts w:cs="Calibri"/>
-          <w:iCs/>
-          <w:sz w:val="20"/>
-          <w:szCs w:val="20"/>
-        </w:rPr>
-        <w:t xml:space="preserve"> and a track record of successful projects in deep learning, Computer Vision, and NLP, I am seeking a challenging position in the field of artificial intelligence. Backed by a robust project management background and collaborative mindset, I am committed to leveraging cutting-edge technologies, including AI and machine learning for innovative solutions to intricate challenges. I am eager to contribute my skills and knowledge to an organization that aligns with my values and has a strong vision for the future</w:t>
+        <w:t>As a skilled recent graduate with a Data Science Master's and a track record of successful projects in deep learning, Computer Vision, and NLP, I am seeking a challenging position in the field of artificial intelligence. Backed by a robust project management background and collaborative mindset, I am committed to leveraging cutting-edge technologies, including AI and machine learning for innovative solutions to intricate challenges. I am eager to contribute my skills and knowledge to an organization that aligns with my values and has a strong vision for the future</w:t>
       </w:r>
       <w:r>
         <w:rPr>
@@ -1090,41 +1070,41 @@
           <w:szCs w:val="24"/>
           <w:u w:val="single"/>
         </w:rPr>
-        <w:t xml:space="preserve">Applied Projects </w:t>
+        <w:t>Work Experience</w:t>
       </w:r>
     </w:p>
     <w:p>
       <w:pPr>
         <w:tabs>
-          <w:tab w:val="left" w:pos="9270"/>
+          <w:tab w:val="left" w:pos="9180"/>
+          <w:tab w:val="left" w:pos="10440"/>
         </w:tabs>
-        <w:spacing w:before="120" w:after="0" w:line="240" w:lineRule="auto"/>
+        <w:spacing w:before="140" w:after="0" w:line="240" w:lineRule="auto"/>
         <w:ind w:left="187"/>
         <w:contextualSpacing/>
         <w:rPr>
-          <w:rFonts w:cs="Calibri"/>
-          <w:b/>
-          <w:bCs/>
-          <w:iCs/>
-        </w:rPr>
-      </w:pPr>
-      <w:r>
-        <w:rPr>
-          <w:rFonts w:cs="Calibri"/>
-          <w:b/>
-          <w:bCs/>
-          <w:iCs/>
-        </w:rPr>
-        <w:t>Identifying areas of high-risk vegetation encroachment on powerlines using LiDAR</w:t>
-      </w:r>
-      <w:r>
-        <w:rPr>
-          <w:rFonts w:cs="Calibri"/>
-          <w:b/>
-          <w:bCs/>
-          <w:iCs/>
-        </w:rPr>
-        <w:t>.</w:t>
+          <w:rFonts w:ascii="Avenir Book" w:hAnsi="Avenir Book"/>
+          <w:sz w:val="24"/>
+          <w:szCs w:val="24"/>
+        </w:rPr>
+      </w:pPr>
+      <w:r>
+        <w:rPr>
+          <w:rFonts w:cs="Calibri"/>
+          <w:b/>
+          <w:bCs/>
+          <w:iCs/>
+        </w:rPr>
+        <w:t xml:space="preserve">Research </w:t>
+      </w:r>
+      <w:r>
+        <w:rPr>
+          <w:rFonts w:cs="Calibri"/>
+          <w:b/>
+          <w:bCs/>
+          <w:iCs/>
+        </w:rPr>
+        <w:t>Associate</w:t>
       </w:r>
       <w:r>
         <w:rPr>
@@ -1134,25 +1114,7 @@
           <w:iCs/>
         </w:rPr>
         <w:tab/>
-        <w:t>2022 –</w:t>
-      </w:r>
-      <w:r>
-        <w:rPr>
-          <w:rFonts w:cs="Calibri"/>
-          <w:b/>
-          <w:bCs/>
-          <w:iCs/>
-        </w:rPr>
-        <w:t xml:space="preserve"> </w:t>
-      </w:r>
-      <w:r>
-        <w:rPr>
-          <w:rFonts w:cs="Calibri"/>
-          <w:b/>
-          <w:bCs/>
-          <w:iCs/>
-        </w:rPr>
-        <w:t>2023</w:t>
+        <w:t>2022 –  2023</w:t>
       </w:r>
     </w:p>
     <w:p>
@@ -1175,6 +1137,568 @@
           <w:rFonts w:cs="Calibri"/>
           <w:iCs/>
         </w:rPr>
+        <w:t>Carleton University</w:t>
+      </w:r>
+      <w:r>
+        <w:rPr>
+          <w:rFonts w:cs="Calibri"/>
+          <w:iCs/>
+        </w:rPr>
+        <w:t xml:space="preserve"> -</w:t>
+      </w:r>
+      <w:r>
+        <w:rPr>
+          <w:rFonts w:cs="Calibri"/>
+          <w:iCs/>
+        </w:rPr>
+        <w:t xml:space="preserve"> Natural Resources of Canada (NRCan), </w:t>
+      </w:r>
+      <w:r>
+        <w:rPr>
+          <w:rFonts w:ascii="Avenir Book" w:hAnsi="Avenir Book"/>
+        </w:rPr>
+        <w:t>Ottawa, ON,</w:t>
+      </w:r>
+      <w:r>
+        <w:t xml:space="preserve"> </w:t>
+      </w:r>
+      <w:r>
+        <w:rPr>
+          <w:rFonts w:ascii="Avenir Book" w:hAnsi="Avenir Book" w:cs="Calibri"/>
+        </w:rPr>
+        <w:t>Canada</w:t>
+      </w:r>
+      <w:r>
+        <w:rPr>
+          <w:rFonts w:ascii="Avenir Book" w:hAnsi="Avenir Book"/>
+          <w:sz w:val="24"/>
+          <w:szCs w:val="24"/>
+        </w:rPr>
+        <w:tab/>
+      </w:r>
+      <w:r>
+        <w:rPr>
+          <w:rFonts w:ascii="Avenir Book" w:hAnsi="Avenir Book"/>
+        </w:rPr>
+        <w:tab/>
+      </w:r>
+    </w:p>
+    <w:p>
+      <w:pPr>
+        <w:pStyle w:val="ListParagraph"/>
+        <w:numPr>
+          <w:ilvl w:val="0"/>
+          <w:numId w:val="1"/>
+        </w:numPr>
+        <w:spacing w:after="0"/>
+        <w:ind w:left="540" w:hanging="187"/>
+        <w:rPr>
+          <w:rFonts w:cs="Calibri"/>
+          <w:iCs/>
+          <w:sz w:val="20"/>
+          <w:szCs w:val="20"/>
+        </w:rPr>
+      </w:pPr>
+      <w:r>
+        <w:rPr>
+          <w:rFonts w:cs="Calibri"/>
+          <w:iCs/>
+          <w:sz w:val="20"/>
+          <w:szCs w:val="20"/>
+        </w:rPr>
+        <w:t>Conducted research in infrastructure monitoring and the utilization of LiDAR data</w:t>
+      </w:r>
+      <w:r>
+        <w:rPr>
+          <w:rFonts w:cs="Calibri"/>
+          <w:iCs/>
+          <w:sz w:val="20"/>
+          <w:szCs w:val="20"/>
+        </w:rPr>
+        <w:t>sets</w:t>
+      </w:r>
+      <w:r>
+        <w:rPr>
+          <w:rFonts w:cs="Calibri"/>
+          <w:iCs/>
+          <w:sz w:val="20"/>
+          <w:szCs w:val="20"/>
+        </w:rPr>
+        <w:t xml:space="preserve"> for identifying high-risk vegetation encroachment on powerlines, leading to the completion of a Master’s project, and preparation of a journal manuscript (expected summer 2023). </w:t>
+      </w:r>
+    </w:p>
+    <w:p>
+      <w:pPr>
+        <w:pStyle w:val="ListParagraph"/>
+        <w:numPr>
+          <w:ilvl w:val="0"/>
+          <w:numId w:val="1"/>
+        </w:numPr>
+        <w:spacing w:after="0"/>
+        <w:ind w:left="540" w:hanging="187"/>
+        <w:jc w:val="both"/>
+        <w:rPr>
+          <w:rFonts w:cs="Calibri"/>
+          <w:iCs/>
+          <w:sz w:val="20"/>
+          <w:szCs w:val="20"/>
+        </w:rPr>
+      </w:pPr>
+      <w:r>
+        <w:rPr>
+          <w:rFonts w:cs="Calibri"/>
+          <w:iCs/>
+          <w:sz w:val="20"/>
+          <w:szCs w:val="20"/>
+        </w:rPr>
+        <w:t>Employed advanced data analysis methods to process extensive 900-million-point clouds, and successfully trained multiple cutting-edge Point Convolutional Neural Network (CNN) and RandLA-Net models for accurate encroachment detection.</w:t>
+      </w:r>
+    </w:p>
+    <w:p>
+      <w:pPr>
+        <w:pStyle w:val="ListParagraph"/>
+        <w:numPr>
+          <w:ilvl w:val="0"/>
+          <w:numId w:val="1"/>
+        </w:numPr>
+        <w:spacing w:after="80"/>
+        <w:ind w:left="540" w:hanging="187"/>
+        <w:jc w:val="both"/>
+        <w:rPr>
+          <w:rFonts w:cs="Calibri"/>
+          <w:iCs/>
+          <w:sz w:val="20"/>
+          <w:szCs w:val="20"/>
+        </w:rPr>
+      </w:pPr>
+      <w:r>
+        <w:rPr>
+          <w:rFonts w:cs="Calibri"/>
+          <w:iCs/>
+          <w:sz w:val="20"/>
+          <w:szCs w:val="20"/>
+        </w:rPr>
+        <w:t>Maintained close collaboration with cross-functional teams to ensure alignment of the algorithm with project prerequisites, resulting in optimal performance achievement.</w:t>
+      </w:r>
+    </w:p>
+    <w:p>
+      <w:pPr>
+        <w:tabs>
+          <w:tab w:val="left" w:pos="9180"/>
+          <w:tab w:val="left" w:pos="10440"/>
+        </w:tabs>
+        <w:spacing w:before="140" w:after="0" w:line="240" w:lineRule="auto"/>
+        <w:ind w:left="187"/>
+        <w:contextualSpacing/>
+        <w:rPr>
+          <w:rFonts w:cs="Calibri"/>
+          <w:b/>
+          <w:bCs/>
+          <w:iCs/>
+        </w:rPr>
+      </w:pPr>
+      <w:r>
+        <w:rPr>
+          <w:rFonts w:cs="Calibri"/>
+          <w:b/>
+          <w:bCs/>
+          <w:iCs/>
+        </w:rPr>
+        <w:t xml:space="preserve">Teaching Assistant </w:t>
+      </w:r>
+      <w:r>
+        <w:rPr>
+          <w:rFonts w:cs="Calibri"/>
+          <w:b/>
+          <w:bCs/>
+          <w:iCs/>
+        </w:rPr>
+        <w:tab/>
+      </w:r>
+      <w:r>
+        <w:rPr>
+          <w:rFonts w:cs="Calibri"/>
+          <w:b/>
+          <w:bCs/>
+          <w:iCs/>
+        </w:rPr>
+        <w:t xml:space="preserve"> </w:t>
+      </w:r>
+      <w:r>
+        <w:rPr>
+          <w:rFonts w:cs="Calibri"/>
+          <w:b/>
+          <w:bCs/>
+          <w:iCs/>
+        </w:rPr>
+        <w:t>2023 –</w:t>
+      </w:r>
+      <w:r>
+        <w:rPr>
+          <w:rFonts w:cs="Calibri"/>
+          <w:b/>
+          <w:bCs/>
+          <w:iCs/>
+        </w:rPr>
+        <w:t xml:space="preserve"> </w:t>
+      </w:r>
+      <w:r>
+        <w:rPr>
+          <w:rFonts w:cs="Calibri"/>
+          <w:b/>
+          <w:bCs/>
+          <w:iCs/>
+        </w:rPr>
+        <w:t>2023</w:t>
+      </w:r>
+    </w:p>
+    <w:p>
+      <w:pPr>
+        <w:tabs>
+          <w:tab w:val="left" w:pos="8640"/>
+          <w:tab w:val="left" w:pos="8820"/>
+        </w:tabs>
+        <w:spacing w:after="0" w:line="271" w:lineRule="auto"/>
+        <w:ind w:left="180"/>
+        <w:contextualSpacing/>
+        <w:rPr>
+          <w:rFonts w:cs="Calibri"/>
+          <w:iCs/>
+        </w:rPr>
+      </w:pPr>
+      <w:r>
+        <w:rPr>
+          <w:rFonts w:cs="Calibri"/>
+          <w:iCs/>
+        </w:rPr>
+        <w:t>Carleton University</w:t>
+      </w:r>
+      <w:r>
+        <w:rPr>
+          <w:rFonts w:cs="Calibri"/>
+          <w:iCs/>
+        </w:rPr>
+        <w:t xml:space="preserve"> -</w:t>
+      </w:r>
+      <w:r>
+        <w:rPr>
+          <w:rFonts w:cs="Calibri"/>
+          <w:iCs/>
+        </w:rPr>
+        <w:t xml:space="preserve"> Department of Information Technology, Ottawa, ON, Canada</w:t>
+      </w:r>
+      <w:r>
+        <w:rPr>
+          <w:rFonts w:cs="Calibri"/>
+          <w:iCs/>
+        </w:rPr>
+        <w:tab/>
+      </w:r>
+      <w:r>
+        <w:rPr>
+          <w:rFonts w:cs="Calibri"/>
+          <w:iCs/>
+        </w:rPr>
+        <w:tab/>
+      </w:r>
+      <w:r>
+        <w:rPr>
+          <w:rFonts w:cs="Calibri"/>
+          <w:iCs/>
+        </w:rPr>
+        <w:tab/>
+      </w:r>
+      <w:bookmarkStart w:id="2" w:name="_Hlk143884547"/>
+    </w:p>
+    <w:bookmarkEnd w:id="2"/>
+    <w:p>
+      <w:pPr>
+        <w:pStyle w:val="ListParagraph"/>
+        <w:numPr>
+          <w:ilvl w:val="0"/>
+          <w:numId w:val="1"/>
+        </w:numPr>
+        <w:spacing w:after="0"/>
+        <w:ind w:left="540" w:hanging="187"/>
+        <w:rPr>
+          <w:rFonts w:cs="Calibri"/>
+          <w:iCs/>
+          <w:sz w:val="20"/>
+          <w:szCs w:val="20"/>
+        </w:rPr>
+      </w:pPr>
+      <w:r>
+        <w:rPr>
+          <w:rFonts w:cs="Calibri"/>
+          <w:iCs/>
+          <w:sz w:val="20"/>
+          <w:szCs w:val="20"/>
+        </w:rPr>
+        <w:t>Collaborated with the instructors to prepare course materials (lab presentations, assignments, etc.) resulting in updated course/lab materials and improved clarity of course content.</w:t>
+      </w:r>
+    </w:p>
+    <w:p>
+      <w:pPr>
+        <w:pStyle w:val="ListParagraph"/>
+        <w:numPr>
+          <w:ilvl w:val="0"/>
+          <w:numId w:val="1"/>
+        </w:numPr>
+        <w:spacing w:after="0"/>
+        <w:ind w:left="540" w:hanging="187"/>
+        <w:rPr>
+          <w:rFonts w:cs="Calibri"/>
+          <w:iCs/>
+          <w:sz w:val="20"/>
+          <w:szCs w:val="20"/>
+        </w:rPr>
+      </w:pPr>
+      <w:r>
+        <w:rPr>
+          <w:rFonts w:cs="Calibri"/>
+          <w:iCs/>
+          <w:sz w:val="20"/>
+          <w:szCs w:val="20"/>
+        </w:rPr>
+        <w:t>Explained course materials on complex topics in Applied Deep Learning and Computer Vision techniques, leading to an engaging and effective lab environment.</w:t>
+      </w:r>
+    </w:p>
+    <w:p>
+      <w:pPr>
+        <w:pStyle w:val="ListParagraph"/>
+        <w:numPr>
+          <w:ilvl w:val="0"/>
+          <w:numId w:val="1"/>
+        </w:numPr>
+        <w:spacing w:after="160"/>
+        <w:ind w:left="547" w:hanging="187"/>
+        <w:rPr>
+          <w:rFonts w:cs="Calibri"/>
+          <w:iCs/>
+          <w:sz w:val="20"/>
+          <w:szCs w:val="20"/>
+        </w:rPr>
+      </w:pPr>
+      <w:r>
+        <w:rPr>
+          <w:rFonts w:cs="Calibri"/>
+          <w:iCs/>
+          <w:sz w:val="20"/>
+          <w:szCs w:val="20"/>
+        </w:rPr>
+        <w:t>Graded assignments and provided constructive feedback to 30+ Data Science students in different modalities (written assignments, video presentations, project git repositories)</w:t>
+      </w:r>
+    </w:p>
+    <w:p>
+      <w:pPr>
+        <w:pStyle w:val="Heading1"/>
+        <w:spacing w:before="0" w:line="276" w:lineRule="auto"/>
+        <w:rPr>
+          <w:sz w:val="24"/>
+          <w:szCs w:val="24"/>
+          <w:u w:val="single"/>
+        </w:rPr>
+      </w:pPr>
+      <w:r>
+        <w:rPr>
+          <w:sz w:val="24"/>
+          <w:szCs w:val="24"/>
+          <w:u w:val="single"/>
+        </w:rPr>
+        <w:lastRenderedPageBreak/>
+        <w:t xml:space="preserve">Applied Projects </w:t>
+      </w:r>
+    </w:p>
+    <w:p>
+      <w:pPr>
+        <w:tabs>
+          <w:tab w:val="left" w:pos="9270"/>
+        </w:tabs>
+        <w:spacing w:before="120" w:after="0" w:line="240" w:lineRule="auto"/>
+        <w:ind w:left="187"/>
+        <w:contextualSpacing/>
+        <w:rPr>
+          <w:rFonts w:cs="Calibri"/>
+          <w:b/>
+          <w:bCs/>
+          <w:iCs/>
+        </w:rPr>
+      </w:pPr>
+      <w:r>
+        <w:rPr>
+          <w:rFonts w:cs="Calibri"/>
+          <w:b/>
+          <w:bCs/>
+          <w:iCs/>
+        </w:rPr>
+        <w:t xml:space="preserve">Identifying </w:t>
+      </w:r>
+      <w:r>
+        <w:rPr>
+          <w:rFonts w:cs="Calibri"/>
+          <w:b/>
+          <w:bCs/>
+          <w:iCs/>
+        </w:rPr>
+        <w:t>A</w:t>
+      </w:r>
+      <w:r>
+        <w:rPr>
+          <w:rFonts w:cs="Calibri"/>
+          <w:b/>
+          <w:bCs/>
+          <w:iCs/>
+        </w:rPr>
+        <w:t xml:space="preserve">reas of </w:t>
+      </w:r>
+      <w:r>
+        <w:rPr>
+          <w:rFonts w:cs="Calibri"/>
+          <w:b/>
+          <w:bCs/>
+          <w:iCs/>
+        </w:rPr>
+        <w:t>H</w:t>
+      </w:r>
+      <w:r>
+        <w:rPr>
+          <w:rFonts w:cs="Calibri"/>
+          <w:b/>
+          <w:bCs/>
+          <w:iCs/>
+        </w:rPr>
+        <w:t>igh-</w:t>
+      </w:r>
+      <w:r>
+        <w:rPr>
+          <w:rFonts w:cs="Calibri"/>
+          <w:b/>
+          <w:bCs/>
+          <w:iCs/>
+        </w:rPr>
+        <w:t>R</w:t>
+      </w:r>
+      <w:r>
+        <w:rPr>
+          <w:rFonts w:cs="Calibri"/>
+          <w:b/>
+          <w:bCs/>
+          <w:iCs/>
+        </w:rPr>
+        <w:t xml:space="preserve">isk </w:t>
+      </w:r>
+      <w:r>
+        <w:rPr>
+          <w:rFonts w:cs="Calibri"/>
+          <w:b/>
+          <w:bCs/>
+          <w:iCs/>
+        </w:rPr>
+        <w:t>V</w:t>
+      </w:r>
+      <w:r>
+        <w:rPr>
+          <w:rFonts w:cs="Calibri"/>
+          <w:b/>
+          <w:bCs/>
+          <w:iCs/>
+        </w:rPr>
+        <w:t xml:space="preserve">egetation </w:t>
+      </w:r>
+      <w:r>
+        <w:rPr>
+          <w:rFonts w:cs="Calibri"/>
+          <w:b/>
+          <w:bCs/>
+          <w:iCs/>
+        </w:rPr>
+        <w:t>Encroachment</w:t>
+      </w:r>
+      <w:r>
+        <w:rPr>
+          <w:rFonts w:cs="Calibri"/>
+          <w:b/>
+          <w:bCs/>
+          <w:iCs/>
+        </w:rPr>
+        <w:t xml:space="preserve"> on </w:t>
+      </w:r>
+      <w:r>
+        <w:rPr>
+          <w:rFonts w:cs="Calibri"/>
+          <w:b/>
+          <w:bCs/>
+          <w:iCs/>
+        </w:rPr>
+        <w:t>P</w:t>
+      </w:r>
+      <w:r>
+        <w:rPr>
+          <w:rFonts w:cs="Calibri"/>
+          <w:b/>
+          <w:bCs/>
+          <w:iCs/>
+        </w:rPr>
+        <w:t>owerlines using LiDAR</w:t>
+      </w:r>
+      <w:r>
+        <w:rPr>
+          <w:rFonts w:cs="Calibri"/>
+          <w:b/>
+          <w:bCs/>
+          <w:iCs/>
+        </w:rPr>
+        <w:t>.</w:t>
+      </w:r>
+      <w:r>
+        <w:rPr>
+          <w:rFonts w:cs="Calibri"/>
+          <w:b/>
+          <w:bCs/>
+          <w:iCs/>
+        </w:rPr>
+        <w:tab/>
+        <w:t>2022 –</w:t>
+      </w:r>
+      <w:r>
+        <w:rPr>
+          <w:rFonts w:cs="Calibri"/>
+          <w:b/>
+          <w:bCs/>
+          <w:iCs/>
+        </w:rPr>
+        <w:t xml:space="preserve"> </w:t>
+      </w:r>
+      <w:r>
+        <w:rPr>
+          <w:rFonts w:cs="Calibri"/>
+          <w:b/>
+          <w:bCs/>
+          <w:iCs/>
+        </w:rPr>
+        <w:t>2023</w:t>
+      </w:r>
+    </w:p>
+    <w:p>
+      <w:pPr>
+        <w:tabs>
+          <w:tab w:val="left" w:pos="8640"/>
+          <w:tab w:val="left" w:pos="8820"/>
+        </w:tabs>
+        <w:spacing w:after="0" w:line="271" w:lineRule="auto"/>
+        <w:ind w:left="180"/>
+        <w:contextualSpacing/>
+        <w:rPr>
+          <w:rFonts w:ascii="Avenir Book" w:hAnsi="Avenir Book"/>
+          <w:sz w:val="24"/>
+          <w:szCs w:val="24"/>
+        </w:rPr>
+      </w:pPr>
+      <w:r>
+        <w:rPr>
+          <w:rFonts w:cs="Calibri"/>
+          <w:iCs/>
+        </w:rPr>
         <w:t xml:space="preserve">Infrastructure Monitoring Lab, Carleton University, </w:t>
       </w:r>
       <w:r>
@@ -1212,51 +1736,49 @@
           <w:sz w:val="20"/>
           <w:szCs w:val="20"/>
         </w:rPr>
-        <w:t>Collaborated with the National Resources of Canada to predict powerline failures via LiDAR data, driving the development of a deep learning-based solution for encroachment detection.</w:t>
-      </w:r>
-    </w:p>
-    <w:p>
-      <w:pPr>
-        <w:pStyle w:val="ListParagraph"/>
-        <w:numPr>
-          <w:ilvl w:val="0"/>
-          <w:numId w:val="3"/>
-        </w:numPr>
-        <w:spacing w:after="0"/>
-        <w:ind w:left="461" w:hanging="187"/>
-        <w:rPr>
-          <w:sz w:val="20"/>
-          <w:szCs w:val="20"/>
-        </w:rPr>
-      </w:pPr>
-      <w:r>
-        <w:rPr>
-          <w:sz w:val="20"/>
-          <w:szCs w:val="20"/>
-        </w:rPr>
-        <w:t>Executed comprehensive data preprocessing and cleaning, and leveraged diverse technologies including Python (ArcGIS, Keras, PyTorch), C programming, and Cloud Compare.</w:t>
-      </w:r>
-    </w:p>
-    <w:p>
-      <w:pPr>
-        <w:pStyle w:val="ListParagraph"/>
-        <w:numPr>
-          <w:ilvl w:val="0"/>
-          <w:numId w:val="3"/>
-        </w:numPr>
-        <w:spacing w:after="80"/>
-        <w:ind w:left="461" w:hanging="187"/>
-        <w:rPr>
-          <w:sz w:val="20"/>
-          <w:szCs w:val="20"/>
-        </w:rPr>
-      </w:pPr>
-      <w:r>
-        <w:rPr>
-          <w:sz w:val="20"/>
-          <w:szCs w:val="20"/>
-        </w:rPr>
-        <w:t xml:space="preserve">Implemented novel point-based encroachment detection algorithm; achieved a remarkable 98% precision in efficiently identifying encroachments across diverse datasets from Surrey, Toronto, and Ottawa. More about the project: </w:t>
+        <w:t xml:space="preserve">Developed a novel point-based encroachment detection algorithm with an exceptional 98% precision rate, </w:t>
+      </w:r>
+      <w:r>
+        <w:rPr>
+          <w:sz w:val="20"/>
+          <w:szCs w:val="20"/>
+        </w:rPr>
+        <w:t xml:space="preserve">significantly enhancing powerline failure </w:t>
+      </w:r>
+      <w:r>
+        <w:rPr>
+          <w:sz w:val="20"/>
+          <w:szCs w:val="20"/>
+        </w:rPr>
+        <w:t xml:space="preserve">prediction and </w:t>
+      </w:r>
+      <w:r>
+        <w:rPr>
+          <w:sz w:val="20"/>
+          <w:szCs w:val="20"/>
+        </w:rPr>
+        <w:t>leading to the submission of a journal article to the IEEE Sensors Journal for publication</w:t>
+      </w:r>
+      <w:r>
+        <w:rPr>
+          <w:sz w:val="20"/>
+          <w:szCs w:val="20"/>
+        </w:rPr>
+        <w:t xml:space="preserve">. </w:t>
+      </w:r>
+      <w:r>
+        <w:rPr>
+          <w:sz w:val="20"/>
+          <w:szCs w:val="20"/>
+        </w:rPr>
+        <w:t>More:</w:t>
+      </w:r>
+      <w:r>
+        <w:rPr>
+          <w:sz w:val="20"/>
+          <w:szCs w:val="20"/>
+        </w:rPr>
+        <w:t xml:space="preserve"> </w:t>
       </w:r>
       <w:hyperlink r:id="rId10" w:history="1">
         <w:r>
@@ -1266,7 +1788,34 @@
             <w:sz w:val="20"/>
             <w:szCs w:val="20"/>
           </w:rPr>
-          <w:t>https://azizalnajjar.ca/Enc.html</w:t>
+          <w:t>a</w:t>
+        </w:r>
+        <w:r>
+          <w:rPr>
+            <w:rStyle w:val="Hyperlink"/>
+            <w:color w:val="3494BA" w:themeColor="accent1"/>
+            <w:sz w:val="20"/>
+            <w:szCs w:val="20"/>
+          </w:rPr>
+          <w:t>zizalnajjar</w:t>
+        </w:r>
+        <w:r>
+          <w:rPr>
+            <w:rStyle w:val="Hyperlink"/>
+            <w:color w:val="3494BA" w:themeColor="accent1"/>
+            <w:sz w:val="20"/>
+            <w:szCs w:val="20"/>
+          </w:rPr>
+          <w:t>.</w:t>
+        </w:r>
+        <w:r>
+          <w:rPr>
+            <w:rStyle w:val="Hyperlink"/>
+            <w:color w:val="3494BA" w:themeColor="accent1"/>
+            <w:sz w:val="20"/>
+            <w:szCs w:val="20"/>
+          </w:rPr>
+          <w:t>ca/Enc.html</w:t>
         </w:r>
       </w:hyperlink>
     </w:p>
@@ -1274,6 +1823,7 @@
       <w:pPr>
         <w:tabs>
           <w:tab w:val="left" w:pos="9270"/>
+          <w:tab w:val="left" w:pos="9990"/>
           <w:tab w:val="left" w:pos="10440"/>
         </w:tabs>
         <w:spacing w:before="120" w:after="0" w:line="240" w:lineRule="auto"/>
@@ -1302,6 +1852,24 @@
           <w:bCs/>
           <w:iCs/>
         </w:rPr>
+        <w:t xml:space="preserve"> and </w:t>
+      </w:r>
+      <w:r>
+        <w:rPr>
+          <w:rFonts w:cs="Calibri"/>
+          <w:b/>
+          <w:bCs/>
+          <w:iCs/>
+        </w:rPr>
+        <w:t>Predicting Global Shocks Impacts</w:t>
+      </w:r>
+      <w:r>
+        <w:rPr>
+          <w:rFonts w:cs="Calibri"/>
+          <w:b/>
+          <w:bCs/>
+          <w:iCs/>
+        </w:rPr>
         <w:t>.</w:t>
       </w:r>
       <w:r>
@@ -1338,16 +1906,7 @@
           <w:bCs/>
           <w:iCs/>
         </w:rPr>
-        <w:t>2023 –</w:t>
-      </w:r>
-      <w:r>
-        <w:rPr>
-          <w:rFonts w:cs="Calibri"/>
-          <w:b/>
-          <w:bCs/>
-          <w:iCs/>
-        </w:rPr>
-        <w:t xml:space="preserve"> </w:t>
+        <w:tab/>
       </w:r>
       <w:r>
         <w:rPr>
@@ -1378,7 +1937,21 @@
           <w:rFonts w:cs="Calibri"/>
           <w:iCs/>
         </w:rPr>
-        <w:t>Data Science Project, Carleton University, Ottawa, ON, Canada</w:t>
+        <w:t xml:space="preserve">Data Science </w:t>
+      </w:r>
+      <w:r>
+        <w:rPr>
+          <w:rFonts w:cs="Calibri"/>
+          <w:iCs/>
+        </w:rPr>
+        <w:t>Course</w:t>
+      </w:r>
+      <w:r>
+        <w:rPr>
+          <w:rFonts w:cs="Calibri"/>
+          <w:iCs/>
+        </w:rPr>
+        <w:t>, Carleton University, Ottawa, ON, Canada</w:t>
       </w:r>
     </w:p>
     <w:p>
@@ -1400,37 +1973,7 @@
           <w:sz w:val="20"/>
           <w:szCs w:val="20"/>
         </w:rPr>
-        <w:t>Developed an XGBoost-based machine-learning model in collaboration with the Financial Consumer Agency of Canada (FCAC) to classify Canadians' FWB using Python (Sci-Kit Learn, SciPy, Keras) and R.</w:t>
-      </w:r>
-    </w:p>
-    <w:p>
-      <w:pPr>
-        <w:pStyle w:val="ListParagraph"/>
-        <w:numPr>
-          <w:ilvl w:val="0"/>
-          <w:numId w:val="3"/>
-        </w:numPr>
-        <w:spacing w:after="80"/>
-        <w:ind w:left="461" w:hanging="187"/>
-        <w:jc w:val="both"/>
-        <w:rPr>
-          <w:sz w:val="20"/>
-          <w:szCs w:val="20"/>
-        </w:rPr>
-      </w:pPr>
-      <w:r>
-        <w:rPr>
-          <w:sz w:val="20"/>
-          <w:szCs w:val="20"/>
-        </w:rPr>
-        <w:t xml:space="preserve">Analyzed annual financial survey data (2018-2022) to predict factors influencing FWB, considering global </w:t>
-      </w:r>
-      <w:r>
-        <w:rPr>
-          <w:sz w:val="20"/>
-          <w:szCs w:val="20"/>
-        </w:rPr>
-        <w:t>shocks</w:t>
+        <w:t>Constructed a predictive</w:t>
       </w:r>
       <w:r>
         <w:rPr>
@@ -1444,43 +1987,14 @@
           <w:sz w:val="20"/>
           <w:szCs w:val="20"/>
         </w:rPr>
-        <w:t>(</w:t>
-      </w:r>
-      <w:r>
-        <w:rPr>
-          <w:sz w:val="20"/>
-          <w:szCs w:val="20"/>
-        </w:rPr>
-        <w:t>COVID-19</w:t>
-      </w:r>
-      <w:r>
-        <w:rPr>
-          <w:sz w:val="20"/>
-          <w:szCs w:val="20"/>
-        </w:rPr>
-        <w:t>).</w:t>
-      </w:r>
-    </w:p>
-    <w:p>
-      <w:pPr>
-        <w:pStyle w:val="ListParagraph"/>
-        <w:numPr>
-          <w:ilvl w:val="0"/>
-          <w:numId w:val="3"/>
-        </w:numPr>
-        <w:spacing w:after="80"/>
-        <w:ind w:left="461" w:hanging="187"/>
-        <w:rPr>
-          <w:sz w:val="20"/>
-          <w:szCs w:val="20"/>
-        </w:rPr>
-      </w:pPr>
-      <w:r>
-        <w:rPr>
-          <w:sz w:val="20"/>
-          <w:szCs w:val="20"/>
-        </w:rPr>
-        <w:t xml:space="preserve">Presented precise FWB driver predictions and policy recommendations, employing data visualization tools like Tableau for effective communication. More about the project: </w:t>
+        <w:t>machine learning model that accurately predicts Canadians' Financial Well-Being (FWB) status, identifying key drivers, with notable insights on the disproportionate impact of COVID-19, leading to a presentation at Carleton University's Data Day 9.0 and the creation of a paper and poster</w:t>
+      </w:r>
+      <w:r>
+        <w:rPr>
+          <w:sz w:val="20"/>
+          <w:szCs w:val="20"/>
+        </w:rPr>
+        <w:t xml:space="preserve">. More: </w:t>
       </w:r>
       <w:hyperlink r:id="rId11" w:history="1">
         <w:r>
@@ -1490,7 +2004,7 @@
             <w:sz w:val="20"/>
             <w:szCs w:val="20"/>
           </w:rPr>
-          <w:t>https://azizalnajjar.ca/FWB.html</w:t>
+          <w:t>azizalnajjar.ca/FWB.html</w:t>
         </w:r>
       </w:hyperlink>
       <w:r>
@@ -1629,52 +2143,51 @@
           <w:sz w:val="20"/>
           <w:szCs w:val="20"/>
         </w:rPr>
-        <w:lastRenderedPageBreak/>
-        <w:t>Developed DeepEnsemble, an innovative deep learning-based solution, to classify EEG signals for right hand and right leg movements in a Brain-Computer Interface (BCI) system using Python (Keras, Jupyter Notebooks) and MATLAB.</w:t>
-      </w:r>
-    </w:p>
-    <w:p>
-      <w:pPr>
-        <w:pStyle w:val="ListParagraph"/>
-        <w:numPr>
-          <w:ilvl w:val="0"/>
-          <w:numId w:val="3"/>
-        </w:numPr>
-        <w:spacing w:after="80"/>
-        <w:ind w:left="461" w:hanging="187"/>
-        <w:rPr>
-          <w:sz w:val="20"/>
-          <w:szCs w:val="20"/>
-        </w:rPr>
-      </w:pPr>
-      <w:r>
-        <w:rPr>
-          <w:sz w:val="20"/>
-          <w:szCs w:val="20"/>
-        </w:rPr>
-        <w:t xml:space="preserve">Integrated diverse Deep Learning models like Vision Transformers, MLP, CNN, and Hybrid models through an ensemble approach for enhanced accuracy. </w:t>
-      </w:r>
-    </w:p>
-    <w:p>
-      <w:pPr>
-        <w:pStyle w:val="ListParagraph"/>
-        <w:numPr>
-          <w:ilvl w:val="0"/>
-          <w:numId w:val="3"/>
-        </w:numPr>
-        <w:spacing w:after="80"/>
-        <w:ind w:left="461" w:hanging="187"/>
-        <w:rPr>
-          <w:sz w:val="20"/>
-          <w:szCs w:val="20"/>
-        </w:rPr>
-      </w:pPr>
-      <w:r>
-        <w:rPr>
-          <w:sz w:val="20"/>
-          <w:szCs w:val="20"/>
-        </w:rPr>
-        <w:t xml:space="preserve">Outperformed state-of-the-art methods, culminating in presentation and publication at the IEEE 41st International Conference on Consumer Electronics (2023 ICCE). More about the project:  </w:t>
+        <w:t xml:space="preserve">Developed an innovative DeepEnsemble model, combining advanced deep learning techniques (Transformers, MLP, CNN, </w:t>
+      </w:r>
+      <w:proofErr w:type="spellStart"/>
+      <w:r>
+        <w:rPr>
+          <w:sz w:val="20"/>
+          <w:szCs w:val="20"/>
+        </w:rPr>
+        <w:t>XGboost</w:t>
+      </w:r>
+      <w:proofErr w:type="spellEnd"/>
+      <w:r>
+        <w:rPr>
+          <w:sz w:val="20"/>
+          <w:szCs w:val="20"/>
+        </w:rPr>
+        <w:t>) to classify EEG signals for a Brain-Computer Interface (BCI) system, achieving superior accuracy and earning presentation and publication at the IEEE 41st International Conference on Consumer Electronics (2023 ICCE)</w:t>
+      </w:r>
+      <w:r>
+        <w:rPr>
+          <w:sz w:val="20"/>
+          <w:szCs w:val="20"/>
+        </w:rPr>
+        <w:t>.</w:t>
+      </w:r>
+      <w:r>
+        <w:rPr>
+          <w:sz w:val="20"/>
+          <w:szCs w:val="20"/>
+        </w:rPr>
+        <w:t>More</w:t>
+      </w:r>
+      <w:r>
+        <w:rPr>
+          <w:sz w:val="20"/>
+          <w:szCs w:val="20"/>
+        </w:rPr>
+        <w:t>:</w:t>
+      </w:r>
+      <w:r>
+        <w:rPr>
+          <w:sz w:val="20"/>
+          <w:szCs w:val="20"/>
+        </w:rPr>
+        <w:t xml:space="preserve"> </w:t>
       </w:r>
       <w:hyperlink r:id="rId12" w:history="1">
         <w:r>
@@ -1684,7 +2197,7 @@
             <w:sz w:val="20"/>
             <w:szCs w:val="20"/>
           </w:rPr>
-          <w:t>https://azizalnajjar.ca/DeepEnsemble.html</w:t>
+          <w:t>azizalnajjar.ca/DeepEnsemble.html</w:t>
         </w:r>
       </w:hyperlink>
     </w:p>
@@ -1770,7 +2283,21 @@
           <w:rFonts w:cs="Calibri"/>
           <w:iCs/>
         </w:rPr>
-        <w:t>Machine Vision, Middle East Technical University, Ankara, Turkey</w:t>
+        <w:t>Machine Vision</w:t>
+      </w:r>
+      <w:r>
+        <w:rPr>
+          <w:rFonts w:cs="Calibri"/>
+          <w:iCs/>
+        </w:rPr>
+        <w:t xml:space="preserve"> Lab</w:t>
+      </w:r>
+      <w:r>
+        <w:rPr>
+          <w:rFonts w:cs="Calibri"/>
+          <w:iCs/>
+        </w:rPr>
+        <w:t>, Middle East Technical University, Ankara, Turkey</w:t>
       </w:r>
     </w:p>
     <w:p>
@@ -1792,58 +2319,63 @@
           <w:sz w:val="20"/>
           <w:szCs w:val="20"/>
         </w:rPr>
-        <w:t>Engineered an innovative autonomous driving system by analyzing camera data, integrating image processing techniques for real-time car lane detection and tracking.</w:t>
-      </w:r>
-    </w:p>
-    <w:p>
-      <w:pPr>
-        <w:pStyle w:val="ListParagraph"/>
-        <w:numPr>
-          <w:ilvl w:val="0"/>
-          <w:numId w:val="3"/>
-        </w:numPr>
-        <w:spacing w:after="80"/>
-        <w:ind w:left="461" w:hanging="187"/>
-        <w:rPr>
-          <w:sz w:val="20"/>
-          <w:szCs w:val="20"/>
-        </w:rPr>
-      </w:pPr>
-      <w:r>
-        <w:rPr>
-          <w:sz w:val="20"/>
-          <w:szCs w:val="20"/>
-        </w:rPr>
-        <w:t xml:space="preserve">Trained a YOLO-based object detection model using Python (OpenCV, Keras, Sci-Kit Learn) and C programming, enabling </w:t>
-      </w:r>
-      <w:r>
-        <w:rPr>
-          <w:sz w:val="20"/>
-          <w:szCs w:val="20"/>
-        </w:rPr>
-        <w:t>obstacle detection and control signal generation.</w:t>
-      </w:r>
-    </w:p>
-    <w:p>
-      <w:pPr>
-        <w:pStyle w:val="ListParagraph"/>
-        <w:numPr>
-          <w:ilvl w:val="0"/>
-          <w:numId w:val="3"/>
-        </w:numPr>
-        <w:spacing w:after="80"/>
-        <w:ind w:left="461" w:hanging="187"/>
-        <w:rPr>
-          <w:sz w:val="20"/>
-          <w:szCs w:val="20"/>
-        </w:rPr>
-      </w:pPr>
-      <w:r>
-        <w:rPr>
-          <w:sz w:val="20"/>
-          <w:szCs w:val="20"/>
-        </w:rPr>
-        <w:t xml:space="preserve">Successfully tested the system on an RC car, validating its robustness for both Raspberry Pi and Arduino controllers, showcasing adaptability and real-world feasibility. More about the project:  </w:t>
+        <w:t xml:space="preserve">Designed and developed a cost-effective self-driving car capable of </w:t>
+      </w:r>
+      <w:r>
+        <w:rPr>
+          <w:sz w:val="20"/>
+          <w:szCs w:val="20"/>
+        </w:rPr>
+        <w:t xml:space="preserve">autonomous </w:t>
+      </w:r>
+      <w:r>
+        <w:rPr>
+          <w:sz w:val="20"/>
+          <w:szCs w:val="20"/>
+        </w:rPr>
+        <w:t>operation with obstacle detection and real-time lane tracking using machine vision algorithms, as well as</w:t>
+      </w:r>
+      <w:r>
+        <w:rPr>
+          <w:sz w:val="20"/>
+          <w:szCs w:val="20"/>
+        </w:rPr>
+        <w:t xml:space="preserve"> </w:t>
+      </w:r>
+      <w:r>
+        <w:rPr>
+          <w:sz w:val="20"/>
+          <w:szCs w:val="20"/>
+        </w:rPr>
+        <w:t>manual</w:t>
+      </w:r>
+      <w:r>
+        <w:rPr>
+          <w:sz w:val="20"/>
+          <w:szCs w:val="20"/>
+        </w:rPr>
+        <w:t xml:space="preserve"> </w:t>
+      </w:r>
+      <w:r>
+        <w:rPr>
+          <w:sz w:val="20"/>
+          <w:szCs w:val="20"/>
+        </w:rPr>
+        <w:t>operation</w:t>
+      </w:r>
+      <w:r>
+        <w:rPr>
+          <w:sz w:val="20"/>
+          <w:szCs w:val="20"/>
+        </w:rPr>
+        <w:t>. Successfully tested the system on an RC car with Raspberry Pi and Arduino controllers, contributing to improved road safety and accessibility. Additionally, created a comprehensive report and demonstration video.</w:t>
+      </w:r>
+      <w:r>
+        <w:rPr>
+          <w:sz w:val="20"/>
+          <w:szCs w:val="20"/>
+        </w:rPr>
+        <w:t xml:space="preserve"> More: </w:t>
       </w:r>
       <w:hyperlink r:id="rId13" w:history="1">
         <w:r>
@@ -1853,7 +2385,7 @@
             <w:sz w:val="20"/>
             <w:szCs w:val="20"/>
           </w:rPr>
-          <w:t>https://azizalnajjar.ca/AutoRC.html</w:t>
+          <w:t>azizalnajjar.ca/AutoRC.html</w:t>
         </w:r>
       </w:hyperlink>
       <w:r>
@@ -1862,471 +2394,6 @@
           <w:szCs w:val="20"/>
         </w:rPr>
         <w:t xml:space="preserve"> </w:t>
-      </w:r>
-    </w:p>
-    <w:p>
-      <w:pPr>
-        <w:pStyle w:val="Heading1"/>
-        <w:spacing w:before="0" w:line="276" w:lineRule="auto"/>
-        <w:rPr>
-          <w:sz w:val="24"/>
-          <w:szCs w:val="24"/>
-          <w:u w:val="single"/>
-        </w:rPr>
-      </w:pPr>
-      <w:r>
-        <w:rPr>
-          <w:sz w:val="24"/>
-          <w:szCs w:val="24"/>
-          <w:u w:val="single"/>
-        </w:rPr>
-        <w:t xml:space="preserve">Work </w:t>
-      </w:r>
-      <w:r>
-        <w:rPr>
-          <w:sz w:val="24"/>
-          <w:szCs w:val="24"/>
-          <w:u w:val="single"/>
-        </w:rPr>
-        <w:t>Experience</w:t>
-      </w:r>
-    </w:p>
-    <w:p>
-      <w:pPr>
-        <w:tabs>
-          <w:tab w:val="left" w:pos="9180"/>
-          <w:tab w:val="left" w:pos="10440"/>
-        </w:tabs>
-        <w:spacing w:before="140" w:after="0" w:line="240" w:lineRule="auto"/>
-        <w:ind w:left="187"/>
-        <w:contextualSpacing/>
-        <w:rPr>
-          <w:rFonts w:ascii="Avenir Book" w:hAnsi="Avenir Book"/>
-          <w:sz w:val="24"/>
-          <w:szCs w:val="24"/>
-        </w:rPr>
-      </w:pPr>
-      <w:r>
-        <w:rPr>
-          <w:rFonts w:cs="Calibri"/>
-          <w:b/>
-          <w:bCs/>
-          <w:iCs/>
-        </w:rPr>
-        <w:t>Contract Research Assistant</w:t>
-      </w:r>
-      <w:r>
-        <w:rPr>
-          <w:rFonts w:cs="Calibri"/>
-          <w:b/>
-          <w:bCs/>
-          <w:iCs/>
-        </w:rPr>
-        <w:tab/>
-        <w:t xml:space="preserve">2022 </w:t>
-      </w:r>
-      <w:proofErr w:type="gramStart"/>
-      <w:r>
-        <w:rPr>
-          <w:rFonts w:cs="Calibri"/>
-          <w:b/>
-          <w:bCs/>
-          <w:iCs/>
-        </w:rPr>
-        <w:t>–  2023</w:t>
-      </w:r>
-      <w:proofErr w:type="gramEnd"/>
-    </w:p>
-    <w:p>
-      <w:pPr>
-        <w:tabs>
-          <w:tab w:val="left" w:pos="8640"/>
-          <w:tab w:val="left" w:pos="8820"/>
-        </w:tabs>
-        <w:spacing w:after="0" w:line="271" w:lineRule="auto"/>
-        <w:ind w:left="180"/>
-        <w:contextualSpacing/>
-        <w:rPr>
-          <w:rFonts w:ascii="Avenir Book" w:hAnsi="Avenir Book"/>
-          <w:sz w:val="24"/>
-          <w:szCs w:val="24"/>
-        </w:rPr>
-      </w:pPr>
-      <w:r>
-        <w:rPr>
-          <w:rFonts w:cs="Calibri"/>
-          <w:iCs/>
-        </w:rPr>
-        <w:t>Carleton University</w:t>
-      </w:r>
-      <w:r>
-        <w:rPr>
-          <w:rFonts w:cs="Calibri"/>
-          <w:iCs/>
-        </w:rPr>
-        <w:t xml:space="preserve"> -</w:t>
-      </w:r>
-      <w:r>
-        <w:rPr>
-          <w:rFonts w:cs="Calibri"/>
-          <w:iCs/>
-        </w:rPr>
-        <w:t xml:space="preserve"> Natural Resources of Canada (NRCan), </w:t>
-      </w:r>
-      <w:r>
-        <w:rPr>
-          <w:rFonts w:ascii="Avenir Book" w:hAnsi="Avenir Book"/>
-        </w:rPr>
-        <w:t>Ottawa, ON,</w:t>
-      </w:r>
-      <w:r>
-        <w:t xml:space="preserve"> </w:t>
-      </w:r>
-      <w:r>
-        <w:rPr>
-          <w:rFonts w:ascii="Avenir Book" w:hAnsi="Avenir Book" w:cs="Calibri"/>
-        </w:rPr>
-        <w:t>Canada</w:t>
-      </w:r>
-      <w:r>
-        <w:rPr>
-          <w:rFonts w:ascii="Avenir Book" w:hAnsi="Avenir Book"/>
-          <w:sz w:val="24"/>
-          <w:szCs w:val="24"/>
-        </w:rPr>
-        <w:tab/>
-      </w:r>
-      <w:r>
-        <w:rPr>
-          <w:rFonts w:ascii="Avenir Book" w:hAnsi="Avenir Book"/>
-        </w:rPr>
-        <w:tab/>
-      </w:r>
-    </w:p>
-    <w:p>
-      <w:pPr>
-        <w:pStyle w:val="ListParagraph"/>
-        <w:numPr>
-          <w:ilvl w:val="0"/>
-          <w:numId w:val="1"/>
-        </w:numPr>
-        <w:spacing w:after="0"/>
-        <w:ind w:left="540" w:hanging="187"/>
-        <w:rPr>
-          <w:rFonts w:cs="Calibri"/>
-          <w:iCs/>
-          <w:sz w:val="20"/>
-          <w:szCs w:val="20"/>
-        </w:rPr>
-      </w:pPr>
-      <w:r>
-        <w:rPr>
-          <w:rFonts w:cs="Calibri"/>
-          <w:iCs/>
-          <w:sz w:val="20"/>
-          <w:szCs w:val="20"/>
-        </w:rPr>
-        <w:t>Conducted research in infrastructure monitoring and the utilization of LiDAR data</w:t>
-      </w:r>
-      <w:r>
-        <w:rPr>
-          <w:rFonts w:cs="Calibri"/>
-          <w:iCs/>
-          <w:sz w:val="20"/>
-          <w:szCs w:val="20"/>
-        </w:rPr>
-        <w:t>sets</w:t>
-      </w:r>
-      <w:r>
-        <w:rPr>
-          <w:rFonts w:cs="Calibri"/>
-          <w:iCs/>
-          <w:sz w:val="20"/>
-          <w:szCs w:val="20"/>
-        </w:rPr>
-        <w:t xml:space="preserve"> for identifying high-risk vegetation encroachment on powerlines, leading to the completion of a </w:t>
-      </w:r>
-      <w:proofErr w:type="gramStart"/>
-      <w:r>
-        <w:rPr>
-          <w:rFonts w:cs="Calibri"/>
-          <w:iCs/>
-          <w:sz w:val="20"/>
-          <w:szCs w:val="20"/>
-        </w:rPr>
-        <w:t>Master’s</w:t>
-      </w:r>
-      <w:proofErr w:type="gramEnd"/>
-      <w:r>
-        <w:rPr>
-          <w:rFonts w:cs="Calibri"/>
-          <w:iCs/>
-          <w:sz w:val="20"/>
-          <w:szCs w:val="20"/>
-        </w:rPr>
-        <w:t xml:space="preserve"> project, and preparation of a journal manuscript (expected summer 2023). </w:t>
-      </w:r>
-    </w:p>
-    <w:p>
-      <w:pPr>
-        <w:pStyle w:val="ListParagraph"/>
-        <w:numPr>
-          <w:ilvl w:val="0"/>
-          <w:numId w:val="1"/>
-        </w:numPr>
-        <w:spacing w:after="0"/>
-        <w:ind w:left="540" w:hanging="187"/>
-        <w:jc w:val="both"/>
-        <w:rPr>
-          <w:rFonts w:cs="Calibri"/>
-          <w:iCs/>
-          <w:sz w:val="20"/>
-          <w:szCs w:val="20"/>
-        </w:rPr>
-      </w:pPr>
-      <w:r>
-        <w:rPr>
-          <w:rFonts w:cs="Calibri"/>
-          <w:iCs/>
-          <w:sz w:val="20"/>
-          <w:szCs w:val="20"/>
-        </w:rPr>
-        <w:t>Employed advanced data analysis methods to process extensive 900-million-point clouds, and successfully trained multiple cutting-edge Point Convolutional Neural Network (CNN) and RandLA-Net models for accurate encroachment detection.</w:t>
-      </w:r>
-    </w:p>
-    <w:p>
-      <w:pPr>
-        <w:pStyle w:val="ListParagraph"/>
-        <w:numPr>
-          <w:ilvl w:val="0"/>
-          <w:numId w:val="1"/>
-        </w:numPr>
-        <w:spacing w:after="80"/>
-        <w:ind w:left="540" w:hanging="187"/>
-        <w:jc w:val="both"/>
-        <w:rPr>
-          <w:rFonts w:cs="Calibri"/>
-          <w:iCs/>
-          <w:sz w:val="20"/>
-          <w:szCs w:val="20"/>
-        </w:rPr>
-      </w:pPr>
-      <w:r>
-        <w:rPr>
-          <w:rFonts w:cs="Calibri"/>
-          <w:iCs/>
-          <w:sz w:val="20"/>
-          <w:szCs w:val="20"/>
-        </w:rPr>
-        <w:t>Maintained close collaboration with cross-functional teams to ensure alignment of the algorithm with project prerequisites, resulting in optimal performance achievement.</w:t>
-      </w:r>
-    </w:p>
-    <w:p>
-      <w:pPr>
-        <w:tabs>
-          <w:tab w:val="left" w:pos="9180"/>
-          <w:tab w:val="left" w:pos="10440"/>
-        </w:tabs>
-        <w:spacing w:before="140" w:after="0" w:line="240" w:lineRule="auto"/>
-        <w:ind w:left="187"/>
-        <w:contextualSpacing/>
-        <w:rPr>
-          <w:rFonts w:cs="Calibri"/>
-          <w:b/>
-          <w:bCs/>
-          <w:iCs/>
-        </w:rPr>
-      </w:pPr>
-      <w:r>
-        <w:rPr>
-          <w:rFonts w:cs="Calibri"/>
-          <w:b/>
-          <w:bCs/>
-          <w:iCs/>
-        </w:rPr>
-        <w:t xml:space="preserve">Teaching Assistant </w:t>
-      </w:r>
-      <w:r>
-        <w:rPr>
-          <w:rFonts w:cs="Calibri"/>
-          <w:b/>
-          <w:bCs/>
-          <w:iCs/>
-        </w:rPr>
-        <w:tab/>
-      </w:r>
-      <w:r>
-        <w:rPr>
-          <w:rFonts w:cs="Calibri"/>
-          <w:b/>
-          <w:bCs/>
-          <w:iCs/>
-        </w:rPr>
-        <w:t xml:space="preserve"> </w:t>
-      </w:r>
-      <w:r>
-        <w:rPr>
-          <w:rFonts w:cs="Calibri"/>
-          <w:b/>
-          <w:bCs/>
-          <w:iCs/>
-        </w:rPr>
-        <w:t>2023 –</w:t>
-      </w:r>
-      <w:r>
-        <w:rPr>
-          <w:rFonts w:cs="Calibri"/>
-          <w:b/>
-          <w:bCs/>
-          <w:iCs/>
-        </w:rPr>
-        <w:t xml:space="preserve"> </w:t>
-      </w:r>
-      <w:r>
-        <w:rPr>
-          <w:rFonts w:cs="Calibri"/>
-          <w:b/>
-          <w:bCs/>
-          <w:iCs/>
-        </w:rPr>
-        <w:t>2023</w:t>
-      </w:r>
-    </w:p>
-    <w:p>
-      <w:pPr>
-        <w:tabs>
-          <w:tab w:val="left" w:pos="8640"/>
-          <w:tab w:val="left" w:pos="8820"/>
-        </w:tabs>
-        <w:spacing w:after="0" w:line="271" w:lineRule="auto"/>
-        <w:ind w:left="180"/>
-        <w:contextualSpacing/>
-        <w:rPr>
-          <w:rFonts w:cs="Calibri"/>
-          <w:iCs/>
-        </w:rPr>
-      </w:pPr>
-      <w:r>
-        <w:rPr>
-          <w:rFonts w:cs="Calibri"/>
-          <w:iCs/>
-        </w:rPr>
-        <w:t>Carleton University</w:t>
-      </w:r>
-      <w:r>
-        <w:rPr>
-          <w:rFonts w:cs="Calibri"/>
-          <w:iCs/>
-        </w:rPr>
-        <w:t xml:space="preserve"> -</w:t>
-      </w:r>
-      <w:r>
-        <w:rPr>
-          <w:rFonts w:cs="Calibri"/>
-          <w:iCs/>
-        </w:rPr>
-        <w:t xml:space="preserve"> Department of Information Technology, Ottawa, ON, Canada</w:t>
-      </w:r>
-      <w:r>
-        <w:rPr>
-          <w:rFonts w:cs="Calibri"/>
-          <w:iCs/>
-        </w:rPr>
-        <w:tab/>
-      </w:r>
-      <w:r>
-        <w:rPr>
-          <w:rFonts w:cs="Calibri"/>
-          <w:iCs/>
-        </w:rPr>
-        <w:tab/>
-      </w:r>
-      <w:r>
-        <w:rPr>
-          <w:rFonts w:cs="Calibri"/>
-          <w:iCs/>
-        </w:rPr>
-        <w:tab/>
-      </w:r>
-      <w:bookmarkStart w:id="2" w:name="_Hlk143884547"/>
-    </w:p>
-    <w:bookmarkEnd w:id="2"/>
-    <w:p>
-      <w:pPr>
-        <w:pStyle w:val="ListParagraph"/>
-        <w:numPr>
-          <w:ilvl w:val="0"/>
-          <w:numId w:val="1"/>
-        </w:numPr>
-        <w:spacing w:after="0"/>
-        <w:ind w:left="540" w:hanging="187"/>
-        <w:rPr>
-          <w:rFonts w:cs="Calibri"/>
-          <w:iCs/>
-          <w:sz w:val="20"/>
-          <w:szCs w:val="20"/>
-        </w:rPr>
-      </w:pPr>
-      <w:r>
-        <w:rPr>
-          <w:rFonts w:cs="Calibri"/>
-          <w:iCs/>
-          <w:sz w:val="20"/>
-          <w:szCs w:val="20"/>
-        </w:rPr>
-        <w:t>Collaborated with the instructors to prepare course materials (lab presentations, assignments, etc.) resulting in updated course/lab materials and improved clarity of course content.</w:t>
-      </w:r>
-    </w:p>
-    <w:p>
-      <w:pPr>
-        <w:pStyle w:val="ListParagraph"/>
-        <w:numPr>
-          <w:ilvl w:val="0"/>
-          <w:numId w:val="1"/>
-        </w:numPr>
-        <w:spacing w:after="0"/>
-        <w:ind w:left="540" w:hanging="187"/>
-        <w:rPr>
-          <w:rFonts w:cs="Calibri"/>
-          <w:iCs/>
-          <w:sz w:val="20"/>
-          <w:szCs w:val="20"/>
-        </w:rPr>
-      </w:pPr>
-      <w:r>
-        <w:rPr>
-          <w:rFonts w:cs="Calibri"/>
-          <w:iCs/>
-          <w:sz w:val="20"/>
-          <w:szCs w:val="20"/>
-        </w:rPr>
-        <w:t>Explained course materials on complex topics in Applied Deep Learning and Computer Vision techniques, leading to an engaging and effective lab environment.</w:t>
-      </w:r>
-    </w:p>
-    <w:p>
-      <w:pPr>
-        <w:pStyle w:val="ListParagraph"/>
-        <w:numPr>
-          <w:ilvl w:val="0"/>
-          <w:numId w:val="1"/>
-        </w:numPr>
-        <w:spacing w:after="160"/>
-        <w:ind w:left="547" w:hanging="187"/>
-        <w:rPr>
-          <w:rFonts w:cs="Calibri"/>
-          <w:iCs/>
-          <w:sz w:val="20"/>
-          <w:szCs w:val="20"/>
-        </w:rPr>
-      </w:pPr>
-      <w:r>
-        <w:rPr>
-          <w:rFonts w:cs="Calibri"/>
-          <w:iCs/>
-          <w:sz w:val="20"/>
-          <w:szCs w:val="20"/>
-        </w:rPr>
-        <w:t>Graded assignments and provided constructive feedback to 30+ Data Science students in different modalities (written assignments, video presentations, project git repositories)</w:t>
       </w:r>
     </w:p>
     <w:p>
@@ -2804,9 +2871,9 @@
       <w:lvlJc w:val="left"/>
       <w:pPr>
         <w:tabs>
-          <w:tab w:val="num" w:pos="360"/>
+          <w:tab w:val="num" w:pos="4410"/>
         </w:tabs>
-        <w:ind w:left="360" w:hanging="360"/>
+        <w:ind w:left="4410" w:hanging="360"/>
       </w:pPr>
       <w:rPr>
         <w:rFonts w:ascii="Symbol" w:hAnsi="Symbol"/>
@@ -2819,9 +2886,9 @@
       <w:lvlJc w:val="left"/>
       <w:pPr>
         <w:tabs>
-          <w:tab w:val="num" w:pos="1080"/>
+          <w:tab w:val="num" w:pos="5130"/>
         </w:tabs>
-        <w:ind w:left="1080" w:hanging="360"/>
+        <w:ind w:left="5130" w:hanging="360"/>
       </w:pPr>
       <w:rPr>
         <w:rFonts w:ascii="Courier New" w:hAnsi="Courier New"/>
@@ -2834,9 +2901,9 @@
       <w:lvlJc w:val="left"/>
       <w:pPr>
         <w:tabs>
-          <w:tab w:val="num" w:pos="1800"/>
+          <w:tab w:val="num" w:pos="5850"/>
         </w:tabs>
-        <w:ind w:left="1800" w:hanging="360"/>
+        <w:ind w:left="5850" w:hanging="360"/>
       </w:pPr>
       <w:rPr>
         <w:rFonts w:ascii="Wingdings" w:hAnsi="Wingdings"/>
@@ -2849,9 +2916,9 @@
       <w:lvlJc w:val="left"/>
       <w:pPr>
         <w:tabs>
-          <w:tab w:val="num" w:pos="2520"/>
+          <w:tab w:val="num" w:pos="6570"/>
         </w:tabs>
-        <w:ind w:left="2520" w:hanging="360"/>
+        <w:ind w:left="6570" w:hanging="360"/>
       </w:pPr>
       <w:rPr>
         <w:rFonts w:ascii="Symbol" w:hAnsi="Symbol"/>
@@ -2864,9 +2931,9 @@
       <w:lvlJc w:val="left"/>
       <w:pPr>
         <w:tabs>
-          <w:tab w:val="num" w:pos="3240"/>
+          <w:tab w:val="num" w:pos="7290"/>
         </w:tabs>
-        <w:ind w:left="3240" w:hanging="360"/>
+        <w:ind w:left="7290" w:hanging="360"/>
       </w:pPr>
       <w:rPr>
         <w:rFonts w:ascii="Courier New" w:hAnsi="Courier New"/>
@@ -2879,9 +2946,9 @@
       <w:lvlJc w:val="left"/>
       <w:pPr>
         <w:tabs>
-          <w:tab w:val="num" w:pos="3960"/>
+          <w:tab w:val="num" w:pos="8010"/>
         </w:tabs>
-        <w:ind w:left="3960" w:hanging="360"/>
+        <w:ind w:left="8010" w:hanging="360"/>
       </w:pPr>
       <w:rPr>
         <w:rFonts w:ascii="Wingdings" w:hAnsi="Wingdings"/>
@@ -2894,9 +2961,9 @@
       <w:lvlJc w:val="left"/>
       <w:pPr>
         <w:tabs>
-          <w:tab w:val="num" w:pos="4680"/>
+          <w:tab w:val="num" w:pos="8730"/>
         </w:tabs>
-        <w:ind w:left="4680" w:hanging="360"/>
+        <w:ind w:left="8730" w:hanging="360"/>
       </w:pPr>
       <w:rPr>
         <w:rFonts w:ascii="Symbol" w:hAnsi="Symbol"/>
@@ -2909,9 +2976,9 @@
       <w:lvlJc w:val="left"/>
       <w:pPr>
         <w:tabs>
-          <w:tab w:val="num" w:pos="5400"/>
+          <w:tab w:val="num" w:pos="9450"/>
         </w:tabs>
-        <w:ind w:left="5400" w:hanging="360"/>
+        <w:ind w:left="9450" w:hanging="360"/>
       </w:pPr>
       <w:rPr>
         <w:rFonts w:ascii="Courier New" w:hAnsi="Courier New"/>
@@ -2924,9 +2991,9 @@
       <w:lvlJc w:val="left"/>
       <w:pPr>
         <w:tabs>
-          <w:tab w:val="num" w:pos="6120"/>
+          <w:tab w:val="num" w:pos="10170"/>
         </w:tabs>
-        <w:ind w:left="6120" w:hanging="360"/>
+        <w:ind w:left="10170" w:hanging="360"/>
       </w:pPr>
       <w:rPr>
         <w:rFonts w:ascii="Wingdings" w:hAnsi="Wingdings"/>
@@ -4342,7 +4409,6 @@
   <w:style w:type="character" w:default="1" w:styleId="DefaultParagraphFont">
     <w:name w:val="Default Paragraph Font"/>
     <w:uiPriority w:val="1"/>
-    <w:semiHidden/>
     <w:unhideWhenUsed/>
   </w:style>
   <w:style w:type="table" w:default="1" w:styleId="TableNormal">

</xml_diff>

<commit_message>
Update on the frame and fonts and updating the resume design
</commit_message>
<xml_diff>
--- a/links/Resumes/Aziz_Al-najjar_Resume - Saudi.docx
+++ b/links/Resumes/Aziz_Al-najjar_Resume - Saudi.docx
@@ -17,8 +17,8 @@
           <w:szCs w:val="56"/>
         </w:rPr>
       </w:pPr>
-      <w:bookmarkStart w:id="0" w:name="_Hlk147107354"/>
-      <w:bookmarkStart w:id="1" w:name="_Hlk144902836"/>
+      <w:bookmarkStart w:id="0" w:name="_Hlk144902836"/>
+      <w:bookmarkStart w:id="1" w:name="_Hlk147107354"/>
       <w:r>
         <w:rPr>
           <w:rFonts w:cs="Times New Roman"/>
@@ -27,7 +27,7 @@
           <w:sz w:val="56"/>
           <w:szCs w:val="56"/>
         </w:rPr>
-        <w:t>Abdul-</w:t>
+        <w:t>Abdul</w:t>
       </w:r>
       <w:r>
         <w:rPr>
@@ -37,7 +37,7 @@
           <w:sz w:val="56"/>
           <w:szCs w:val="56"/>
         </w:rPr>
-        <w:t>A</w:t>
+        <w:t>-A</w:t>
       </w:r>
       <w:r>
         <w:rPr>
@@ -57,7 +57,7 @@
           <w:sz w:val="56"/>
           <w:szCs w:val="56"/>
         </w:rPr>
-        <w:t>-N</w:t>
+        <w:t>-</w:t>
       </w:r>
       <w:r>
         <w:rPr>
@@ -67,7 +67,27 @@
           <w:sz w:val="56"/>
           <w:szCs w:val="56"/>
         </w:rPr>
+        <w:t>N</w:t>
+      </w:r>
+      <w:r>
+        <w:rPr>
+          <w:rFonts w:cs="Times New Roman"/>
+          <w:b/>
+          <w:bCs/>
+          <w:sz w:val="56"/>
+          <w:szCs w:val="56"/>
+        </w:rPr>
         <w:t>ajjar</w:t>
+      </w:r>
+      <w:r>
+        <w:rPr>
+          <w:rFonts w:cs="Times New Roman"/>
+          <w:b/>
+          <w:bCs/>
+          <w:sz w:val="56"/>
+          <w:szCs w:val="56"/>
+        </w:rPr>
+        <w:t xml:space="preserve"> </w:t>
       </w:r>
     </w:p>
     <w:p>
@@ -80,58 +100,58 @@
         <w:ind w:left="-720" w:right="-568"/>
         <w:jc w:val="center"/>
         <w:rPr>
-          <w:rFonts w:ascii="Microsoft Himalaya" w:hAnsi="Microsoft Himalaya" w:cs="Microsoft Himalaya"/>
-          <w:sz w:val="36"/>
-          <w:szCs w:val="36"/>
-        </w:rPr>
-      </w:pPr>
+          <w:rFonts w:cs="Times New Roman"/>
+        </w:rPr>
+      </w:pPr>
+      <w:r>
+        <w:rPr>
+          <w:rFonts w:cs="Times New Roman"/>
+        </w:rPr>
+        <w:t xml:space="preserve">Email: </w:t>
+      </w:r>
       <w:hyperlink r:id="rId6" w:history="1">
         <w:r>
           <w:rPr>
             <w:rStyle w:val="Hyperlink"/>
-            <w:rFonts w:ascii="Microsoft Himalaya" w:hAnsi="Microsoft Himalaya" w:cs="Microsoft Himalaya"/>
-            <w:color w:val="auto"/>
-            <w:sz w:val="36"/>
-            <w:szCs w:val="36"/>
-            <w:u w:val="none"/>
+            <w:rFonts w:cs="Times New Roman"/>
+            <w:sz w:val="22"/>
           </w:rPr>
           <w:t>azizknajjar@gmail.com</w:t>
         </w:r>
       </w:hyperlink>
       <w:r>
         <w:rPr>
-          <w:rFonts w:ascii="Microsoft Himalaya" w:hAnsi="Microsoft Himalaya" w:cs="Microsoft Himalaya"/>
-          <w:sz w:val="36"/>
-          <w:szCs w:val="36"/>
+          <w:rFonts w:cs="Times New Roman"/>
         </w:rPr>
         <w:t xml:space="preserve"> </w:t>
       </w:r>
       <w:r>
         <w:rPr>
-          <w:rFonts w:ascii="Microsoft Himalaya" w:hAnsi="Microsoft Himalaya" w:cs="Microsoft Himalaya"/>
-          <w:b/>
-          <w:bCs/>
-          <w:sz w:val="36"/>
-          <w:szCs w:val="36"/>
+          <w:rFonts w:cs="Times New Roman"/>
+          <w:b/>
+          <w:bCs/>
         </w:rPr>
         <w:t>|</w:t>
       </w:r>
       <w:r>
         <w:rPr>
-          <w:rFonts w:ascii="Microsoft Himalaya" w:hAnsi="Microsoft Himalaya" w:cs="Microsoft Himalaya"/>
-          <w:sz w:val="36"/>
-          <w:szCs w:val="36"/>
+          <w:rFonts w:cs="Times New Roman"/>
         </w:rPr>
         <w:t xml:space="preserve"> </w:t>
+      </w:r>
+      <w:r>
+        <w:rPr>
+          <w:rFonts w:cs="Times New Roman"/>
+        </w:rPr>
+        <w:t xml:space="preserve">Phone: </w:t>
       </w:r>
       <w:hyperlink r:id="rId7" w:history="1">
         <w:r>
           <w:rPr>
             <w:rStyle w:val="Hyperlink"/>
-            <w:rFonts w:ascii="Microsoft Himalaya" w:hAnsi="Microsoft Himalaya" w:cs="Microsoft Himalaya"/>
+            <w:rFonts w:cs="Times New Roman"/>
             <w:color w:val="auto"/>
-            <w:sz w:val="36"/>
-            <w:szCs w:val="36"/>
+            <w:sz w:val="22"/>
             <w:u w:val="none"/>
           </w:rPr>
           <w:t>+966 503031947</w:t>
@@ -140,53 +160,48 @@
       <w:r>
         <w:rPr>
           <w:rStyle w:val="Hyperlink"/>
-          <w:rFonts w:ascii="Microsoft Himalaya" w:hAnsi="Microsoft Himalaya" w:cs="Microsoft Himalaya"/>
+          <w:rFonts w:cs="Times New Roman"/>
           <w:b/>
           <w:bCs/>
           <w:color w:val="auto"/>
-          <w:sz w:val="36"/>
-          <w:szCs w:val="36"/>
+          <w:sz w:val="22"/>
           <w:u w:val="none"/>
         </w:rPr>
         <w:t xml:space="preserve"> </w:t>
       </w:r>
       <w:r>
         <w:rPr>
-          <w:rFonts w:ascii="Microsoft Himalaya" w:hAnsi="Microsoft Himalaya" w:cs="Microsoft Himalaya"/>
-          <w:sz w:val="36"/>
-          <w:szCs w:val="36"/>
+          <w:rFonts w:cs="Times New Roman"/>
         </w:rPr>
         <w:t xml:space="preserve">| </w:t>
       </w:r>
       <w:r>
         <w:rPr>
-          <w:rFonts w:ascii="Microsoft Himalaya" w:hAnsi="Microsoft Himalaya" w:cs="Microsoft Himalaya"/>
-          <w:sz w:val="36"/>
-          <w:szCs w:val="36"/>
+          <w:rFonts w:cs="Times New Roman"/>
+        </w:rPr>
+        <w:t xml:space="preserve">Location: </w:t>
+      </w:r>
+      <w:r>
+        <w:rPr>
+          <w:rFonts w:cs="Times New Roman"/>
         </w:rPr>
         <w:t>Riyadh</w:t>
       </w:r>
       <w:r>
         <w:rPr>
-          <w:rFonts w:ascii="Microsoft Himalaya" w:hAnsi="Microsoft Himalaya" w:cs="Microsoft Himalaya"/>
-          <w:sz w:val="36"/>
-          <w:szCs w:val="36"/>
+          <w:rFonts w:cs="Times New Roman"/>
         </w:rPr>
         <w:t xml:space="preserve">, </w:t>
       </w:r>
       <w:r>
         <w:rPr>
-          <w:rFonts w:ascii="Microsoft Himalaya" w:hAnsi="Microsoft Himalaya" w:cs="Microsoft Himalaya"/>
-          <w:sz w:val="36"/>
-          <w:szCs w:val="36"/>
+          <w:rFonts w:cs="Times New Roman"/>
         </w:rPr>
         <w:t>Saudi Arabia</w:t>
       </w:r>
       <w:r>
         <w:rPr>
-          <w:rFonts w:ascii="Microsoft Himalaya" w:hAnsi="Microsoft Himalaya" w:cs="Microsoft Himalaya"/>
-          <w:sz w:val="36"/>
-          <w:szCs w:val="36"/>
+          <w:rFonts w:cs="Times New Roman"/>
         </w:rPr>
         <w:t xml:space="preserve"> </w:t>
       </w:r>
@@ -201,27 +216,31 @@
         <w:ind w:left="-720" w:right="-568"/>
         <w:jc w:val="center"/>
         <w:rPr>
-          <w:rFonts w:ascii="Microsoft Himalaya" w:hAnsi="Microsoft Himalaya" w:cs="Microsoft Himalaya"/>
-          <w:b/>
-          <w:bCs/>
-          <w:sz w:val="20"/>
-          <w:szCs w:val="20"/>
-        </w:rPr>
-      </w:pPr>
+          <w:rFonts w:cs="Times New Roman"/>
+          <w:b/>
+          <w:bCs/>
+        </w:rPr>
+      </w:pPr>
+      <w:r>
+        <w:rPr>
+          <w:rFonts w:cs="Times New Roman"/>
+        </w:rPr>
+        <w:t xml:space="preserve">Website: </w:t>
+      </w:r>
       <w:hyperlink r:id="rId8" w:history="1">
         <w:r>
           <w:rPr>
             <w:rStyle w:val="Hyperlink"/>
+            <w:rFonts w:cs="Times New Roman"/>
             <w:sz w:val="22"/>
-            <w:szCs w:val="24"/>
           </w:rPr>
           <w:t>A</w:t>
         </w:r>
         <w:r>
           <w:rPr>
             <w:rStyle w:val="Hyperlink"/>
+            <w:rFonts w:cs="Times New Roman"/>
             <w:sz w:val="22"/>
-            <w:szCs w:val="24"/>
           </w:rPr>
           <w:t>zizalnajjar.ca</w:t>
         </w:r>
@@ -230,10 +249,9 @@
       <w:r>
         <w:rPr>
           <w:rStyle w:val="Hyperlink"/>
-          <w:rFonts w:ascii="Microsoft Himalaya" w:hAnsi="Microsoft Himalaya" w:cs="Microsoft Himalaya"/>
+          <w:rFonts w:cs="Times New Roman"/>
           <w:color w:val="auto"/>
-          <w:sz w:val="36"/>
-          <w:szCs w:val="36"/>
+          <w:sz w:val="22"/>
           <w:u w:val="none"/>
         </w:rPr>
         <w:t xml:space="preserve"> </w:t>
@@ -241,12 +259,11 @@
       <w:r>
         <w:rPr>
           <w:rStyle w:val="Hyperlink"/>
-          <w:rFonts w:ascii="Microsoft Himalaya" w:hAnsi="Microsoft Himalaya" w:cs="Microsoft Himalaya"/>
+          <w:rFonts w:cs="Times New Roman"/>
           <w:b/>
           <w:bCs/>
           <w:color w:val="auto"/>
-          <w:sz w:val="36"/>
-          <w:szCs w:val="36"/>
+          <w:sz w:val="22"/>
           <w:u w:val="none"/>
         </w:rPr>
         <w:t>|</w:t>
@@ -254,28 +271,37 @@
       <w:r>
         <w:rPr>
           <w:rStyle w:val="Hyperlink"/>
-          <w:rFonts w:ascii="Microsoft Himalaya" w:hAnsi="Microsoft Himalaya" w:cs="Microsoft Himalaya"/>
+          <w:rFonts w:cs="Times New Roman"/>
           <w:color w:val="auto"/>
-          <w:sz w:val="36"/>
-          <w:szCs w:val="36"/>
+          <w:sz w:val="22"/>
           <w:u w:val="none"/>
         </w:rPr>
         <w:t xml:space="preserve"> </w:t>
+      </w:r>
+      <w:r>
+        <w:rPr>
+          <w:rStyle w:val="Hyperlink"/>
+          <w:rFonts w:cs="Times New Roman"/>
+          <w:color w:val="auto"/>
+          <w:sz w:val="22"/>
+          <w:u w:val="none"/>
+        </w:rPr>
+        <w:t xml:space="preserve">LinkedIn: </w:t>
       </w:r>
       <w:hyperlink r:id="rId9" w:history="1">
         <w:r>
           <w:rPr>
             <w:rStyle w:val="Hyperlink"/>
+            <w:rFonts w:cs="Times New Roman"/>
             <w:sz w:val="22"/>
-            <w:szCs w:val="24"/>
           </w:rPr>
           <w:t>L</w:t>
         </w:r>
         <w:r>
           <w:rPr>
             <w:rStyle w:val="Hyperlink"/>
+            <w:rFonts w:cs="Times New Roman"/>
             <w:sz w:val="22"/>
-            <w:szCs w:val="24"/>
           </w:rPr>
           <w:t>inkedin.com/in/</w:t>
         </w:r>
@@ -283,31 +309,15 @@
         <w:r>
           <w:rPr>
             <w:rStyle w:val="Hyperlink"/>
+            <w:rFonts w:cs="Times New Roman"/>
             <w:sz w:val="22"/>
-            <w:szCs w:val="24"/>
           </w:rPr>
-          <w:t>az</w:t>
-        </w:r>
-        <w:r>
-          <w:rPr>
-            <w:rStyle w:val="Hyperlink"/>
-            <w:sz w:val="22"/>
-            <w:szCs w:val="24"/>
-          </w:rPr>
-          <w:t>i</w:t>
-        </w:r>
-        <w:r>
-          <w:rPr>
-            <w:rStyle w:val="Hyperlink"/>
-            <w:sz w:val="22"/>
-            <w:szCs w:val="24"/>
-          </w:rPr>
-          <w:t>zalnajjar</w:t>
+          <w:t>azizalnajjar</w:t>
         </w:r>
         <w:proofErr w:type="spellEnd"/>
       </w:hyperlink>
     </w:p>
-    <w:bookmarkEnd w:id="1"/>
+    <w:bookmarkEnd w:id="0"/>
     <w:bookmarkEnd w:id="2"/>
     <w:p>
       <w:pPr>
@@ -329,7 +339,7 @@
           <w:tab w:val="left" w:pos="9900"/>
           <w:tab w:val="left" w:pos="10440"/>
         </w:tabs>
-        <w:spacing w:after="0"/>
+        <w:spacing w:before="240" w:after="0"/>
         <w:ind w:left="180"/>
         <w:contextualSpacing/>
         <w:jc w:val="both"/>
@@ -522,6 +532,24 @@
         </w:rPr>
         <w:t xml:space="preserve">. </w:t>
       </w:r>
+    </w:p>
+    <w:p>
+      <w:pPr>
+        <w:pStyle w:val="ListParagraph"/>
+        <w:numPr>
+          <w:ilvl w:val="0"/>
+          <w:numId w:val="1"/>
+        </w:numPr>
+        <w:spacing w:after="0"/>
+        <w:ind w:left="540" w:hanging="187"/>
+        <w:jc w:val="both"/>
+        <w:rPr>
+          <w:rFonts w:cs="Calibri"/>
+          <w:iCs/>
+          <w:sz w:val="20"/>
+          <w:szCs w:val="20"/>
+        </w:rPr>
+      </w:pPr>
       <w:r>
         <w:rPr>
           <w:rFonts w:cs="Calibri"/>
@@ -787,16 +815,7 @@
           <w:bCs/>
           <w:iCs/>
         </w:rPr>
-        <w:t xml:space="preserve"> </w:t>
-      </w:r>
-      <w:r>
-        <w:rPr>
-          <w:rFonts w:cs="Calibri"/>
-          <w:b/>
-          <w:bCs/>
-          <w:iCs/>
-        </w:rPr>
-        <w:t xml:space="preserve">2017 – </w:t>
+        <w:t xml:space="preserve"> 2017 – </w:t>
       </w:r>
       <w:r>
         <w:rPr>
@@ -914,70 +933,24 @@
           <w:sz w:val="20"/>
           <w:szCs w:val="20"/>
         </w:rPr>
-        <w:t xml:space="preserve">, </w:t>
-      </w:r>
-      <w:r>
-        <w:rPr>
-          <w:rFonts w:cs="Calibri"/>
-          <w:b/>
-          <w:bCs/>
-          <w:iCs/>
-          <w:sz w:val="20"/>
-          <w:szCs w:val="20"/>
-        </w:rPr>
-        <w:t>Dean's Honor List</w:t>
-      </w:r>
-      <w:r>
-        <w:rPr>
-          <w:rFonts w:cs="Calibri"/>
-          <w:b/>
-          <w:bCs/>
-          <w:iCs/>
-          <w:sz w:val="20"/>
-          <w:szCs w:val="20"/>
-        </w:rPr>
-        <w:t xml:space="preserve"> </w:t>
-      </w:r>
-      <w:r>
-        <w:rPr>
-          <w:rFonts w:cs="Calibri"/>
-          <w:iCs/>
-          <w:sz w:val="20"/>
-          <w:szCs w:val="20"/>
-        </w:rPr>
-        <w:t>(</w:t>
-      </w:r>
-      <w:r>
-        <w:rPr>
-          <w:rFonts w:cs="Calibri"/>
-          <w:iCs/>
-          <w:sz w:val="20"/>
-          <w:szCs w:val="20"/>
-        </w:rPr>
-        <w:t xml:space="preserve">Ranked </w:t>
-      </w:r>
-      <w:r>
-        <w:rPr>
-          <w:rFonts w:cs="Calibri"/>
-          <w:iCs/>
-          <w:sz w:val="20"/>
-          <w:szCs w:val="20"/>
-        </w:rPr>
-        <w:t>3</w:t>
-      </w:r>
-      <w:r>
-        <w:rPr>
-          <w:rFonts w:cs="Calibri"/>
-          <w:iCs/>
-          <w:sz w:val="20"/>
-          <w:szCs w:val="20"/>
-          <w:vertAlign w:val="superscript"/>
-        </w:rPr>
-        <w:t>rd</w:t>
-      </w:r>
-      <w:r>
-        <w:rPr>
-          <w:rFonts w:cs="Calibri"/>
+        <w:t xml:space="preserve"> (Dean's Honor List - </w:t>
+      </w:r>
+      <w:r>
+        <w:rPr>
+          <w:rFonts w:cs="Calibri"/>
+          <w:b/>
+          <w:bCs/>
+          <w:iCs/>
+          <w:sz w:val="20"/>
+          <w:szCs w:val="20"/>
+        </w:rPr>
+        <w:t>Top 5%</w:t>
+      </w:r>
+      <w:r>
+        <w:rPr>
+          <w:rFonts w:cs="Calibri"/>
+          <w:b/>
+          <w:bCs/>
           <w:iCs/>
           <w:sz w:val="20"/>
           <w:szCs w:val="20"/>
@@ -1009,16 +982,7 @@
           <w:sz w:val="20"/>
           <w:szCs w:val="20"/>
         </w:rPr>
-        <w:t>Scholarship Recipient</w:t>
-      </w:r>
-      <w:r>
-        <w:rPr>
-          <w:rFonts w:cs="Calibri"/>
-          <w:iCs/>
-          <w:sz w:val="20"/>
-          <w:szCs w:val="20"/>
-        </w:rPr>
-        <w:t xml:space="preserve">, </w:t>
+        <w:t xml:space="preserve">Scholarship Recipient, </w:t>
       </w:r>
       <w:r>
         <w:rPr>
@@ -1075,6 +1039,44 @@
       </w:pPr>
       <w:r>
         <w:t>Skills</w:t>
+      </w:r>
+    </w:p>
+    <w:p>
+      <w:pPr>
+        <w:pStyle w:val="ListParagraph"/>
+        <w:numPr>
+          <w:ilvl w:val="0"/>
+          <w:numId w:val="7"/>
+        </w:numPr>
+        <w:spacing w:before="120" w:after="0"/>
+        <w:ind w:left="360" w:hanging="187"/>
+        <w:rPr>
+          <w:sz w:val="20"/>
+          <w:szCs w:val="20"/>
+        </w:rPr>
+      </w:pPr>
+      <w:r>
+        <w:rPr>
+          <w:b/>
+          <w:bCs/>
+          <w:sz w:val="20"/>
+          <w:szCs w:val="20"/>
+        </w:rPr>
+        <w:t xml:space="preserve">Soft Skills: </w:t>
+      </w:r>
+      <w:r>
+        <w:rPr>
+          <w:sz w:val="20"/>
+          <w:szCs w:val="20"/>
+        </w:rPr>
+        <w:t>Problem-Solving</w:t>
+      </w:r>
+      <w:r>
+        <w:rPr>
+          <w:sz w:val="20"/>
+          <w:szCs w:val="20"/>
+        </w:rPr>
+        <w:t>, Communication, Teamwork, Adaptability, Project Management, Analytical Thinking.</w:t>
       </w:r>
     </w:p>
     <w:p>
@@ -1085,7 +1087,7 @@
           <w:numId w:val="7"/>
         </w:numPr>
         <w:spacing w:after="0"/>
-        <w:ind w:left="450" w:hanging="180"/>
+        <w:ind w:left="360" w:hanging="180"/>
         <w:jc w:val="both"/>
         <w:rPr>
           <w:sz w:val="20"/>
@@ -1131,7 +1133,7 @@
           <w:numId w:val="7"/>
         </w:numPr>
         <w:spacing w:after="0"/>
-        <w:ind w:left="450" w:hanging="180"/>
+        <w:ind w:left="360" w:hanging="180"/>
         <w:rPr>
           <w:sz w:val="20"/>
           <w:szCs w:val="20"/>
@@ -1178,7 +1180,7 @@
           <w:numId w:val="7"/>
         </w:numPr>
         <w:spacing w:after="0"/>
-        <w:ind w:left="450" w:hanging="180"/>
+        <w:ind w:left="360" w:hanging="180"/>
         <w:rPr>
           <w:sz w:val="20"/>
           <w:szCs w:val="20"/>
@@ -1222,37 +1224,6 @@
           <w:szCs w:val="20"/>
         </w:rPr>
         <w:t>Seaborn, SciPy, Pandas, Matplotlib).</w:t>
-      </w:r>
-    </w:p>
-    <w:p>
-      <w:pPr>
-        <w:pStyle w:val="ListParagraph"/>
-        <w:numPr>
-          <w:ilvl w:val="0"/>
-          <w:numId w:val="7"/>
-        </w:numPr>
-        <w:spacing w:after="0"/>
-        <w:ind w:left="450" w:hanging="180"/>
-        <w:rPr>
-          <w:sz w:val="20"/>
-          <w:szCs w:val="20"/>
-        </w:rPr>
-      </w:pPr>
-      <w:r>
-        <w:rPr>
-          <w:b/>
-          <w:bCs/>
-          <w:sz w:val="20"/>
-          <w:szCs w:val="20"/>
-        </w:rPr>
-        <w:t xml:space="preserve">Soft Skills: </w:t>
-      </w:r>
-      <w:r>
-        <w:rPr>
-          <w:sz w:val="20"/>
-          <w:szCs w:val="20"/>
-        </w:rPr>
-        <w:t>Research, Problem Solving, Communication, Teamwork, Adaptability, Project Management, Analytical Thinking.</w:t>
       </w:r>
     </w:p>
     <w:p>
@@ -1263,7 +1234,7 @@
           <w:numId w:val="7"/>
         </w:numPr>
         <w:spacing w:after="160"/>
-        <w:ind w:left="461" w:hanging="187"/>
+        <w:ind w:left="360" w:hanging="187"/>
         <w:rPr>
           <w:sz w:val="20"/>
           <w:szCs w:val="20"/>
@@ -1303,7 +1274,7 @@
           <w:tab w:val="left" w:pos="8550"/>
           <w:tab w:val="left" w:pos="10440"/>
         </w:tabs>
-        <w:spacing w:after="0" w:line="240" w:lineRule="auto"/>
+        <w:spacing w:before="240" w:after="0" w:line="240" w:lineRule="auto"/>
         <w:ind w:left="187"/>
         <w:contextualSpacing/>
         <w:rPr>
@@ -1451,79 +1422,16 @@
           <w:sz w:val="20"/>
           <w:szCs w:val="20"/>
         </w:rPr>
-        <w:t xml:space="preserve">Conducted research in infrastructure monitoring </w:t>
-      </w:r>
-      <w:r>
-        <w:rPr>
-          <w:rFonts w:cs="Calibri"/>
-          <w:iCs/>
-          <w:sz w:val="20"/>
-          <w:szCs w:val="20"/>
-        </w:rPr>
-        <w:t>machine learning techniques to</w:t>
-      </w:r>
-      <w:r>
-        <w:rPr>
-          <w:rFonts w:cs="Calibri"/>
-          <w:iCs/>
-          <w:sz w:val="20"/>
-          <w:szCs w:val="20"/>
-        </w:rPr>
-        <w:t xml:space="preserve"> utiliz</w:t>
-      </w:r>
-      <w:r>
-        <w:rPr>
-          <w:rFonts w:cs="Calibri"/>
-          <w:iCs/>
-          <w:sz w:val="20"/>
-          <w:szCs w:val="20"/>
-        </w:rPr>
-        <w:t>e</w:t>
-      </w:r>
-      <w:r>
-        <w:rPr>
-          <w:rFonts w:cs="Calibri"/>
-          <w:iCs/>
-          <w:sz w:val="20"/>
-          <w:szCs w:val="20"/>
-        </w:rPr>
-        <w:t xml:space="preserve"> LiDAR data</w:t>
-      </w:r>
-      <w:r>
-        <w:rPr>
-          <w:rFonts w:cs="Calibri"/>
-          <w:iCs/>
-          <w:sz w:val="20"/>
-          <w:szCs w:val="20"/>
-        </w:rPr>
-        <w:t>sets</w:t>
-      </w:r>
-      <w:r>
-        <w:rPr>
-          <w:rFonts w:cs="Calibri"/>
-          <w:iCs/>
-          <w:sz w:val="20"/>
-          <w:szCs w:val="20"/>
-        </w:rPr>
-        <w:t xml:space="preserve"> for</w:t>
-      </w:r>
-      <w:r>
-        <w:rPr>
-          <w:rFonts w:cs="Calibri"/>
-          <w:iCs/>
-          <w:sz w:val="20"/>
-          <w:szCs w:val="20"/>
-        </w:rPr>
-        <w:t xml:space="preserve"> classifying point clouds and</w:t>
-      </w:r>
-      <w:r>
-        <w:rPr>
-          <w:rFonts w:cs="Calibri"/>
-          <w:iCs/>
-          <w:sz w:val="20"/>
-          <w:szCs w:val="20"/>
-        </w:rPr>
-        <w:t xml:space="preserve"> identifying high-risk vegetation encroachment on powerlines. </w:t>
+        <w:t>Conducted research in infrastructure monitoring using machine learning techniques with LiDAR datasets to classify point clouds and identify high-risk vegetation encroachment on powerlines.</w:t>
+      </w:r>
+      <w:r>
+        <w:rPr>
+          <w:rFonts w:cs="Calibri"/>
+          <w:iCs/>
+          <w:sz w:val="20"/>
+          <w:szCs w:val="20"/>
+        </w:rPr>
+        <w:t xml:space="preserve"> </w:t>
       </w:r>
     </w:p>
     <w:p>
@@ -1550,70 +1458,25 @@
           <w:sz w:val="20"/>
           <w:szCs w:val="20"/>
         </w:rPr>
-        <w:t xml:space="preserve">Employed advanced data analysis methods to process extensive 900-million-point clouds, and successfully trained </w:t>
-      </w:r>
-      <w:r>
-        <w:rPr>
-          <w:rFonts w:cs="Calibri"/>
-          <w:iCs/>
-          <w:sz w:val="20"/>
-          <w:szCs w:val="20"/>
-        </w:rPr>
-        <w:t xml:space="preserve">two </w:t>
-      </w:r>
-      <w:r>
-        <w:rPr>
-          <w:rFonts w:cs="Calibri"/>
-          <w:iCs/>
-          <w:sz w:val="20"/>
-          <w:szCs w:val="20"/>
-        </w:rPr>
-        <w:t>cutting-edge Neural Network models</w:t>
-      </w:r>
-      <w:r>
-        <w:rPr>
-          <w:rFonts w:cs="Calibri"/>
-          <w:iCs/>
-          <w:sz w:val="20"/>
-          <w:szCs w:val="20"/>
-        </w:rPr>
-        <w:t>, (PointCNN and RandLANet),</w:t>
-      </w:r>
-      <w:r>
-        <w:rPr>
-          <w:rFonts w:cs="Calibri"/>
-          <w:iCs/>
-          <w:sz w:val="20"/>
-          <w:szCs w:val="20"/>
-        </w:rPr>
-        <w:t xml:space="preserve"> for accurate encroachment detection</w:t>
-      </w:r>
-      <w:r>
-        <w:rPr>
-          <w:rFonts w:cs="Calibri"/>
-          <w:iCs/>
-          <w:sz w:val="20"/>
-          <w:szCs w:val="20"/>
-        </w:rPr>
-        <w:t xml:space="preserve">, using </w:t>
-      </w:r>
-      <w:r>
-        <w:rPr>
-          <w:rFonts w:cs="Calibri"/>
-          <w:iCs/>
-          <w:sz w:val="20"/>
-          <w:szCs w:val="20"/>
-        </w:rPr>
-        <w:t>Python</w:t>
-      </w:r>
-      <w:r>
-        <w:rPr>
-          <w:rFonts w:cs="Calibri"/>
-          <w:iCs/>
-          <w:sz w:val="20"/>
-          <w:szCs w:val="20"/>
-        </w:rPr>
-        <w:t xml:space="preserve">. </w:t>
+        <w:t xml:space="preserve">Trained advanced Neural Network models (PointCNN and RandLANet) </w:t>
+      </w:r>
+      <w:r>
+        <w:rPr>
+          <w:rFonts w:cs="Calibri"/>
+          <w:iCs/>
+          <w:sz w:val="20"/>
+          <w:szCs w:val="20"/>
+        </w:rPr>
+        <w:t xml:space="preserve">and </w:t>
+      </w:r>
+      <w:r>
+        <w:rPr>
+          <w:rFonts w:cs="Calibri"/>
+          <w:iCs/>
+          <w:sz w:val="20"/>
+          <w:szCs w:val="20"/>
+        </w:rPr>
+        <w:t>data analysis methods to process extensive 900-million-point clouds to achieve accurate encroachment detection.</w:t>
       </w:r>
     </w:p>
     <w:p>
@@ -1640,7 +1503,7 @@
           <w:sz w:val="20"/>
           <w:szCs w:val="20"/>
         </w:rPr>
-        <w:t>Maintained close collaboration with cross-functional teams to ensure alignment of the algorithm with project prerequisites, resulting in optimal performance achievement</w:t>
+        <w:t>Collaborated with cross-functional teams to align algorithms with project prerequisites, resulting in optimal performance</w:t>
       </w:r>
       <w:r>
         <w:rPr>
@@ -1667,35 +1530,6 @@
           <w:sz w:val="20"/>
           <w:szCs w:val="20"/>
         </w:rPr>
-        <w:t xml:space="preserve">the completion of a </w:t>
-      </w:r>
-      <w:proofErr w:type="gramStart"/>
-      <w:r>
-        <w:rPr>
-          <w:rFonts w:cs="Calibri"/>
-          <w:iCs/>
-          <w:sz w:val="20"/>
-          <w:szCs w:val="20"/>
-        </w:rPr>
-        <w:t>Master’s</w:t>
-      </w:r>
-      <w:proofErr w:type="gramEnd"/>
-      <w:r>
-        <w:rPr>
-          <w:rFonts w:cs="Calibri"/>
-          <w:iCs/>
-          <w:sz w:val="20"/>
-          <w:szCs w:val="20"/>
-        </w:rPr>
-        <w:t xml:space="preserve"> project, and </w:t>
-      </w:r>
-      <w:r>
-        <w:rPr>
-          <w:rFonts w:cs="Calibri"/>
-          <w:iCs/>
-          <w:sz w:val="20"/>
-          <w:szCs w:val="20"/>
-        </w:rPr>
         <w:t xml:space="preserve">the </w:t>
       </w:r>
       <w:r>
@@ -1705,7 +1539,61 @@
           <w:sz w:val="20"/>
           <w:szCs w:val="20"/>
         </w:rPr>
-        <w:t>preparation of a journal manuscript (expected summer 2023)</w:t>
+        <w:t>preparation of</w:t>
+      </w:r>
+      <w:r>
+        <w:rPr>
+          <w:rFonts w:cs="Calibri"/>
+          <w:iCs/>
+          <w:sz w:val="20"/>
+          <w:szCs w:val="20"/>
+        </w:rPr>
+        <w:t xml:space="preserve"> two</w:t>
+      </w:r>
+      <w:r>
+        <w:rPr>
+          <w:rFonts w:cs="Calibri"/>
+          <w:iCs/>
+          <w:sz w:val="20"/>
+          <w:szCs w:val="20"/>
+        </w:rPr>
+        <w:t xml:space="preserve"> journal manuscript</w:t>
+      </w:r>
+      <w:r>
+        <w:rPr>
+          <w:rFonts w:cs="Calibri"/>
+          <w:iCs/>
+          <w:sz w:val="20"/>
+          <w:szCs w:val="20"/>
+        </w:rPr>
+        <w:t>s,</w:t>
+      </w:r>
+      <w:r>
+        <w:rPr>
+          <w:rFonts w:cs="Calibri"/>
+          <w:iCs/>
+          <w:sz w:val="20"/>
+          <w:szCs w:val="20"/>
+        </w:rPr>
+        <w:t xml:space="preserve"> and </w:t>
+      </w:r>
+      <w:r>
+        <w:rPr>
+          <w:rFonts w:cs="Calibri"/>
+          <w:iCs/>
+          <w:sz w:val="20"/>
+          <w:szCs w:val="20"/>
+        </w:rPr>
+        <w:t xml:space="preserve">a </w:t>
+      </w:r>
+      <w:r>
+        <w:rPr>
+          <w:rFonts w:cs="Calibri"/>
+          <w:iCs/>
+          <w:sz w:val="20"/>
+          <w:szCs w:val="20"/>
+        </w:rPr>
+        <w:t>Master's project completion.</w:t>
       </w:r>
     </w:p>
     <w:p>
@@ -1879,77 +1767,77 @@
           <w:sz w:val="20"/>
           <w:szCs w:val="20"/>
         </w:rPr>
-        <w:t>Collaborated with the instructors to prepare course materials (lab presentations, assignments, etc.) resulting in updated course/lab materials and improved clarity of course content.</w:t>
+        <w:t xml:space="preserve">Collaborated with instructors to enhance </w:t>
+      </w:r>
+      <w:r>
+        <w:rPr>
+          <w:rFonts w:cs="Calibri"/>
+          <w:iCs/>
+          <w:sz w:val="20"/>
+          <w:szCs w:val="20"/>
+        </w:rPr>
+        <w:t>Applied Deep Learning and Computer Vision course materials</w:t>
+      </w:r>
+      <w:r>
+        <w:rPr>
+          <w:rFonts w:cs="Calibri"/>
+          <w:iCs/>
+          <w:sz w:val="20"/>
+          <w:szCs w:val="20"/>
+        </w:rPr>
+        <w:t>.</w:t>
       </w:r>
     </w:p>
     <w:p>
       <w:pPr>
-        <w:pStyle w:val="ListParagraph"/>
-        <w:numPr>
-          <w:ilvl w:val="0"/>
-          <w:numId w:val="1"/>
-        </w:numPr>
-        <w:spacing w:after="0"/>
-        <w:ind w:left="540" w:hanging="187"/>
-        <w:rPr>
-          <w:rFonts w:cs="Calibri"/>
-          <w:iCs/>
-          <w:sz w:val="20"/>
-          <w:szCs w:val="20"/>
-        </w:rPr>
-      </w:pPr>
-      <w:r>
-        <w:rPr>
-          <w:rFonts w:cs="Calibri"/>
-          <w:iCs/>
-          <w:sz w:val="20"/>
-          <w:szCs w:val="20"/>
-        </w:rPr>
-        <w:t>Explained course materials on complex topics in Applied Deep Learning and Computer Vision techniques, leading to an engaging and effective lab environment.</w:t>
-      </w:r>
-    </w:p>
-    <w:p>
-      <w:pPr>
-        <w:pStyle w:val="ListParagraph"/>
         <w:numPr>
           <w:ilvl w:val="0"/>
           <w:numId w:val="1"/>
         </w:numPr>
         <w:spacing w:after="160"/>
         <w:ind w:left="547" w:hanging="187"/>
-        <w:rPr>
-          <w:rFonts w:cs="Calibri"/>
-          <w:iCs/>
-          <w:sz w:val="20"/>
-          <w:szCs w:val="20"/>
-        </w:rPr>
-      </w:pPr>
-      <w:r>
-        <w:rPr>
-          <w:rFonts w:cs="Calibri"/>
-          <w:iCs/>
-          <w:sz w:val="20"/>
-          <w:szCs w:val="20"/>
-        </w:rPr>
-        <w:t xml:space="preserve">Graded </w:t>
-      </w:r>
-      <w:r>
-        <w:rPr>
-          <w:rFonts w:cs="Calibri"/>
-          <w:iCs/>
-          <w:sz w:val="20"/>
-          <w:szCs w:val="20"/>
-        </w:rPr>
-        <w:t>assignments</w:t>
-      </w:r>
-      <w:r>
-        <w:rPr>
-          <w:rFonts w:cs="Calibri"/>
-          <w:iCs/>
-          <w:sz w:val="20"/>
-          <w:szCs w:val="20"/>
-        </w:rPr>
-        <w:t xml:space="preserve"> and provided constructive feedback to 30+ Data Science students in different modalities (written assignments, video presentations, project git repositories)</w:t>
+        <w:contextualSpacing/>
+        <w:rPr>
+          <w:rFonts w:cs="Calibri"/>
+          <w:iCs/>
+          <w:sz w:val="20"/>
+          <w:szCs w:val="20"/>
+        </w:rPr>
+      </w:pPr>
+      <w:r>
+        <w:rPr>
+          <w:rFonts w:cs="Calibri"/>
+          <w:iCs/>
+          <w:sz w:val="20"/>
+          <w:szCs w:val="20"/>
+        </w:rPr>
+        <w:t>Graded assignments and provided constructive feedback to 30+ Data Science students in different modalities (written assignments, video presentations, project git repositories)</w:t>
+      </w:r>
+    </w:p>
+    <w:p>
+      <w:pPr>
+        <w:numPr>
+          <w:ilvl w:val="0"/>
+          <w:numId w:val="1"/>
+        </w:numPr>
+        <w:spacing w:after="160"/>
+        <w:ind w:left="547" w:hanging="187"/>
+        <w:contextualSpacing/>
+        <w:rPr>
+          <w:rFonts w:cs="Calibri"/>
+          <w:iCs/>
+          <w:sz w:val="20"/>
+          <w:szCs w:val="20"/>
+        </w:rPr>
+      </w:pPr>
+      <w:r>
+        <w:rPr>
+          <w:rFonts w:cs="Calibri"/>
+          <w:iCs/>
+          <w:sz w:val="20"/>
+          <w:szCs w:val="20"/>
+        </w:rPr>
+        <w:t>Improved clarity of course content, resulting in an engaging learning environment.</w:t>
       </w:r>
     </w:p>
     <w:p>
@@ -1960,7 +1848,10 @@
         </w:pBdr>
       </w:pPr>
       <w:r>
-        <w:t xml:space="preserve">Projects </w:t>
+        <w:t>Proj</w:t>
+      </w:r>
+      <w:r>
+        <w:t xml:space="preserve">ects </w:t>
       </w:r>
       <w:r>
         <w:t>and Publications</w:t>
@@ -1971,8 +1862,8 @@
         <w:tabs>
           <w:tab w:val="left" w:pos="9270"/>
         </w:tabs>
-        <w:spacing w:before="120" w:after="0" w:line="240" w:lineRule="auto"/>
-        <w:ind w:left="187"/>
+        <w:spacing w:before="240" w:after="0" w:line="240" w:lineRule="auto"/>
+        <w:ind w:left="180"/>
         <w:contextualSpacing/>
         <w:rPr>
           <w:rFonts w:cs="Calibri"/>
@@ -2182,7 +2073,7 @@
           <w:numId w:val="3"/>
         </w:numPr>
         <w:spacing w:after="0"/>
-        <w:ind w:left="461" w:hanging="187"/>
+        <w:ind w:left="540" w:hanging="187"/>
         <w:rPr>
           <w:sz w:val="20"/>
           <w:szCs w:val="20"/>
@@ -2255,20 +2146,24 @@
     </w:p>
     <w:p>
       <w:pPr>
-        <w:tabs>
-          <w:tab w:val="left" w:pos="9900"/>
-          <w:tab w:val="left" w:pos="9990"/>
-        </w:tabs>
-        <w:spacing w:before="120" w:after="0" w:line="240" w:lineRule="auto"/>
-        <w:ind w:left="187" w:right="-270"/>
-        <w:contextualSpacing/>
-        <w:rPr>
-          <w:rFonts w:cs="Calibri"/>
-          <w:b/>
-          <w:bCs/>
-          <w:iCs/>
-        </w:rPr>
-      </w:pPr>
+        <w:spacing w:after="0" w:line="240" w:lineRule="auto"/>
+        <w:ind w:left="180"/>
+        <w:rPr>
+          <w:rFonts w:cs="Calibri"/>
+          <w:b/>
+          <w:bCs/>
+          <w:iCs/>
+        </w:rPr>
+      </w:pPr>
+      <w:r>
+        <w:rPr>
+          <w:rFonts w:cs="Calibri"/>
+          <w:b/>
+          <w:bCs/>
+          <w:iCs/>
+        </w:rPr>
+        <w:br w:type="page"/>
+      </w:r>
       <w:r>
         <w:rPr>
           <w:rFonts w:cs="Calibri"/>
@@ -2314,6 +2209,7 @@
           <w:iCs/>
         </w:rPr>
         <w:tab/>
+        <w:t xml:space="preserve">         </w:t>
       </w:r>
       <w:r>
         <w:rPr>
@@ -2344,21 +2240,7 @@
           <w:rFonts w:cs="Calibri"/>
           <w:iCs/>
         </w:rPr>
-        <w:t xml:space="preserve">Data Science </w:t>
-      </w:r>
-      <w:r>
-        <w:rPr>
-          <w:rFonts w:cs="Calibri"/>
-          <w:iCs/>
-        </w:rPr>
-        <w:t>Course</w:t>
-      </w:r>
-      <w:r>
-        <w:rPr>
-          <w:rFonts w:cs="Calibri"/>
-          <w:iCs/>
-        </w:rPr>
-        <w:t>, Carleton University, Ottawa, ON, Canada</w:t>
+        <w:t>Data Science, Carleton University, Ottawa, ON, Canada</w:t>
       </w:r>
     </w:p>
     <w:p>
@@ -2369,7 +2251,7 @@
           <w:numId w:val="3"/>
         </w:numPr>
         <w:spacing w:after="80"/>
-        <w:ind w:left="461" w:hanging="187"/>
+        <w:ind w:left="540" w:hanging="187"/>
         <w:rPr>
           <w:sz w:val="20"/>
           <w:szCs w:val="20"/>
@@ -2569,7 +2451,7 @@
           <w:numId w:val="3"/>
         </w:numPr>
         <w:spacing w:after="80"/>
-        <w:ind w:left="461" w:hanging="187"/>
+        <w:ind w:left="540" w:hanging="187"/>
         <w:rPr>
           <w:sz w:val="20"/>
           <w:szCs w:val="20"/>
@@ -2758,7 +2640,7 @@
           <w:numId w:val="3"/>
         </w:numPr>
         <w:spacing w:after="80"/>
-        <w:ind w:left="461" w:hanging="187"/>
+        <w:ind w:left="540" w:hanging="187"/>
         <w:rPr>
           <w:sz w:val="20"/>
           <w:szCs w:val="20"/>
@@ -2858,7 +2740,7 @@
         </w:pBdr>
       </w:pPr>
       <w:r>
-        <w:t xml:space="preserve">Volunteer Experience: </w:t>
+        <w:t xml:space="preserve">Volunteer Experience </w:t>
       </w:r>
     </w:p>
     <w:p>
@@ -2883,7 +2765,25 @@
           <w:bCs/>
           <w:iCs/>
         </w:rPr>
-        <w:t xml:space="preserve">Logistics, Volunteer, Rebranded Group, </w:t>
+        <w:t>Rebranded Group</w:t>
+      </w:r>
+      <w:r>
+        <w:rPr>
+          <w:rFonts w:cs="Calibri"/>
+          <w:b/>
+          <w:bCs/>
+          <w:iCs/>
+        </w:rPr>
+        <w:t xml:space="preserve"> - </w:t>
+      </w:r>
+      <w:r>
+        <w:rPr>
+          <w:rFonts w:cs="Calibri"/>
+          <w:b/>
+          <w:bCs/>
+          <w:iCs/>
+        </w:rPr>
+        <w:t xml:space="preserve">Logistics, Volunteer, </w:t>
       </w:r>
       <w:r>
         <w:rPr>
@@ -2901,25 +2801,7 @@
           <w:iCs/>
         </w:rPr>
         <w:tab/>
-        <w:t xml:space="preserve"> </w:t>
-      </w:r>
-      <w:r>
-        <w:rPr>
-          <w:rFonts w:cs="Calibri"/>
-          <w:b/>
-          <w:bCs/>
-          <w:iCs/>
-        </w:rPr>
-        <w:t xml:space="preserve"> </w:t>
-      </w:r>
-      <w:r>
-        <w:rPr>
-          <w:rFonts w:cs="Calibri"/>
-          <w:b/>
-          <w:bCs/>
-          <w:iCs/>
-        </w:rPr>
-        <w:t>2022</w:t>
+        <w:t xml:space="preserve">  2022</w:t>
       </w:r>
       <w:proofErr w:type="gramEnd"/>
       <w:r>
@@ -2954,30 +2836,64 @@
           <w:bCs/>
           <w:iCs/>
         </w:rPr>
-        <w:t xml:space="preserve">Volunteer, Muslim Student Association, </w:t>
-      </w:r>
-      <w:r>
-        <w:rPr>
-          <w:rFonts w:cs="Calibri"/>
-          <w:iCs/>
-        </w:rPr>
-        <w:t>Carleton University</w:t>
-      </w:r>
-      <w:r>
-        <w:rPr>
-          <w:rFonts w:cs="Calibri"/>
-          <w:b/>
-          <w:bCs/>
-          <w:iCs/>
-        </w:rPr>
-        <w:t xml:space="preserve">, </w:t>
-      </w:r>
-      <w:r>
-        <w:rPr>
-          <w:rFonts w:cs="Calibri"/>
-          <w:iCs/>
-        </w:rPr>
-        <w:t>Ottawa, Canada</w:t>
+        <w:t>Muslim Student Association</w:t>
+      </w:r>
+      <w:r>
+        <w:rPr>
+          <w:rFonts w:cs="Calibri"/>
+          <w:b/>
+          <w:bCs/>
+          <w:iCs/>
+        </w:rPr>
+        <w:t xml:space="preserve"> of Carleton University</w:t>
+      </w:r>
+      <w:r>
+        <w:rPr>
+          <w:rFonts w:cs="Calibri"/>
+          <w:b/>
+          <w:bCs/>
+          <w:iCs/>
+        </w:rPr>
+        <w:t xml:space="preserve"> </w:t>
+      </w:r>
+      <w:r>
+        <w:rPr>
+          <w:rFonts w:cs="Calibri"/>
+          <w:b/>
+          <w:bCs/>
+          <w:iCs/>
+        </w:rPr>
+        <w:t xml:space="preserve">- </w:t>
+      </w:r>
+      <w:r>
+        <w:rPr>
+          <w:rFonts w:cs="Calibri"/>
+          <w:b/>
+          <w:bCs/>
+          <w:iCs/>
+        </w:rPr>
+        <w:t xml:space="preserve">Volunteer, </w:t>
+      </w:r>
+      <w:r>
+        <w:rPr>
+          <w:rFonts w:cs="Calibri"/>
+          <w:iCs/>
+        </w:rPr>
+        <w:t>Ottawa,</w:t>
+      </w:r>
+      <w:r>
+        <w:rPr>
+          <w:rFonts w:cs="Calibri"/>
+          <w:iCs/>
+        </w:rPr>
+        <w:t xml:space="preserve"> ON,</w:t>
+      </w:r>
+      <w:r>
+        <w:rPr>
+          <w:rFonts w:cs="Calibri"/>
+          <w:iCs/>
+        </w:rPr>
+        <w:t xml:space="preserve"> Canada</w:t>
       </w:r>
       <w:r>
         <w:rPr>
@@ -3021,7 +2937,34 @@
           <w:bCs/>
           <w:iCs/>
         </w:rPr>
-        <w:t xml:space="preserve">Co-founder, Logistics Director, Problem Solving Society, </w:t>
+        <w:t>Problem-Solving</w:t>
+      </w:r>
+      <w:r>
+        <w:rPr>
+          <w:rFonts w:cs="Calibri"/>
+          <w:b/>
+          <w:bCs/>
+          <w:iCs/>
+        </w:rPr>
+        <w:t xml:space="preserve"> Society </w:t>
+      </w:r>
+      <w:r>
+        <w:rPr>
+          <w:rFonts w:cs="Calibri"/>
+          <w:b/>
+          <w:bCs/>
+          <w:iCs/>
+        </w:rPr>
+        <w:t xml:space="preserve">- </w:t>
+      </w:r>
+      <w:r>
+        <w:rPr>
+          <w:rFonts w:cs="Calibri"/>
+          <w:b/>
+          <w:bCs/>
+          <w:iCs/>
+        </w:rPr>
+        <w:t xml:space="preserve">Co-founder, Logistics Director, </w:t>
       </w:r>
       <w:r>
         <w:rPr>
@@ -3070,6 +3013,59 @@
       </w:pPr>
       <w:r>
         <w:t>Certificates and Courses</w:t>
+      </w:r>
+    </w:p>
+    <w:p>
+      <w:pPr>
+        <w:pStyle w:val="ListParagraph"/>
+        <w:numPr>
+          <w:ilvl w:val="0"/>
+          <w:numId w:val="3"/>
+        </w:numPr>
+        <w:spacing w:before="120" w:after="80"/>
+        <w:ind w:left="360" w:hanging="187"/>
+        <w:jc w:val="both"/>
+        <w:rPr>
+          <w:sz w:val="20"/>
+          <w:szCs w:val="20"/>
+        </w:rPr>
+      </w:pPr>
+      <w:bookmarkStart w:id="4" w:name="_Hlk143894603"/>
+      <w:bookmarkStart w:id="5" w:name="_Hlk143894624"/>
+      <w:r>
+        <w:rPr>
+          <w:sz w:val="20"/>
+          <w:szCs w:val="20"/>
+        </w:rPr>
+        <w:t>3 High Honor</w:t>
+      </w:r>
+      <w:r>
+        <w:rPr>
+          <w:sz w:val="20"/>
+          <w:szCs w:val="20"/>
+        </w:rPr>
+        <w:t xml:space="preserve"> and 4 Honor</w:t>
+      </w:r>
+      <w:r>
+        <w:rPr>
+          <w:sz w:val="20"/>
+          <w:szCs w:val="20"/>
+        </w:rPr>
+        <w:t xml:space="preserve"> Certificates – Middle East Technical </w:t>
+      </w:r>
+      <w:r>
+        <w:rPr>
+          <w:sz w:val="20"/>
+          <w:szCs w:val="20"/>
+        </w:rPr>
+        <w:t>University 2018</w:t>
+      </w:r>
+      <w:r>
+        <w:rPr>
+          <w:sz w:val="20"/>
+          <w:szCs w:val="20"/>
+        </w:rPr>
+        <w:t>-2021</w:t>
       </w:r>
     </w:p>
     <w:p>
@@ -3080,58 +3076,38 @@
           <w:numId w:val="3"/>
         </w:numPr>
         <w:spacing w:after="80"/>
-        <w:ind w:left="461" w:hanging="187"/>
+        <w:ind w:left="360" w:hanging="187"/>
         <w:jc w:val="both"/>
         <w:rPr>
           <w:sz w:val="20"/>
           <w:szCs w:val="20"/>
         </w:rPr>
       </w:pPr>
-      <w:bookmarkStart w:id="4" w:name="_Hlk143894624"/>
-      <w:bookmarkStart w:id="5" w:name="_Hlk143894603"/>
-      <w:r>
-        <w:rPr>
-          <w:sz w:val="20"/>
-          <w:szCs w:val="20"/>
-        </w:rPr>
-        <w:t>3 High Honor</w:t>
-      </w:r>
-      <w:r>
-        <w:rPr>
-          <w:sz w:val="20"/>
-          <w:szCs w:val="20"/>
-        </w:rPr>
-        <w:t xml:space="preserve"> and </w:t>
-      </w:r>
-      <w:r>
-        <w:rPr>
-          <w:sz w:val="20"/>
-          <w:szCs w:val="20"/>
-        </w:rPr>
-        <w:t>4 Honor</w:t>
-      </w:r>
-      <w:r>
-        <w:rPr>
-          <w:sz w:val="20"/>
-          <w:szCs w:val="20"/>
-        </w:rPr>
-        <w:t xml:space="preserve"> Certificates – Middle East Technical </w:t>
-      </w:r>
-      <w:r>
-        <w:rPr>
-          <w:sz w:val="20"/>
-          <w:szCs w:val="20"/>
-        </w:rPr>
-        <w:t>University 2018</w:t>
-      </w:r>
-      <w:r>
-        <w:rPr>
-          <w:sz w:val="20"/>
-          <w:szCs w:val="20"/>
-        </w:rPr>
-        <w:t>-2021</w:t>
+      <w:r>
+        <w:rPr>
+          <w:sz w:val="20"/>
+          <w:szCs w:val="20"/>
+        </w:rPr>
+        <w:t>The Complete SQL Bootcamp: Go from Zero to Hero -</w:t>
+      </w:r>
+      <w:r>
+        <w:rPr>
+          <w:rFonts w:hint="cs"/>
+          <w:sz w:val="20"/>
+          <w:szCs w:val="20"/>
+          <w:rtl/>
+        </w:rPr>
+        <w:t xml:space="preserve"> </w:t>
+      </w:r>
+      <w:r>
+        <w:rPr>
+          <w:sz w:val="20"/>
+          <w:szCs w:val="20"/>
+        </w:rPr>
+        <w:t>Udemy 2023</w:t>
       </w:r>
     </w:p>
+    <w:bookmarkEnd w:id="5"/>
     <w:p>
       <w:pPr>
         <w:pStyle w:val="ListParagraph"/>
@@ -3140,7 +3116,7 @@
           <w:numId w:val="3"/>
         </w:numPr>
         <w:spacing w:after="80"/>
-        <w:ind w:left="461" w:hanging="187"/>
+        <w:ind w:left="360" w:hanging="187"/>
         <w:jc w:val="both"/>
         <w:rPr>
           <w:sz w:val="20"/>
@@ -3152,26 +3128,9 @@
           <w:sz w:val="20"/>
           <w:szCs w:val="20"/>
         </w:rPr>
-        <w:t>The Complete SQL Bootcamp: Go from Zero to Hero -</w:t>
-      </w:r>
-      <w:r>
-        <w:rPr>
-          <w:rFonts w:hint="cs"/>
-          <w:sz w:val="20"/>
-          <w:szCs w:val="20"/>
-          <w:rtl/>
-        </w:rPr>
-        <w:t xml:space="preserve"> </w:t>
-      </w:r>
-      <w:r>
-        <w:rPr>
-          <w:sz w:val="20"/>
-          <w:szCs w:val="20"/>
-        </w:rPr>
-        <w:t>Udemy 2023</w:t>
+        <w:t>Natural Language Processing: NLP With Transformers in Python - Udemy 2023</w:t>
       </w:r>
     </w:p>
-    <w:bookmarkEnd w:id="4"/>
     <w:p>
       <w:pPr>
         <w:pStyle w:val="ListParagraph"/>
@@ -3180,7 +3139,7 @@
           <w:numId w:val="3"/>
         </w:numPr>
         <w:spacing w:after="80"/>
-        <w:ind w:left="461" w:hanging="187"/>
+        <w:ind w:left="360" w:hanging="187"/>
         <w:jc w:val="both"/>
         <w:rPr>
           <w:sz w:val="20"/>
@@ -3192,7 +3151,7 @@
           <w:sz w:val="20"/>
           <w:szCs w:val="20"/>
         </w:rPr>
-        <w:t>Natural Language Processing: NLP With Transformers in Python - Udemy 2023</w:t>
+        <w:t>Generative AI, from GANs to CLIP, with Python and PyTorch - Udemy 2023</w:t>
       </w:r>
     </w:p>
     <w:p>
@@ -3203,7 +3162,7 @@
           <w:numId w:val="3"/>
         </w:numPr>
         <w:spacing w:after="80"/>
-        <w:ind w:left="461" w:hanging="187"/>
+        <w:ind w:left="360" w:hanging="187"/>
         <w:jc w:val="both"/>
         <w:rPr>
           <w:sz w:val="20"/>
@@ -3215,7 +3174,7 @@
           <w:sz w:val="20"/>
           <w:szCs w:val="20"/>
         </w:rPr>
-        <w:t>Generative AI, from GANs to CLIP, with Python and PyTorch - Udemy 2023</w:t>
+        <w:t>Cloud Essentials – AWS Training and Certification 2023</w:t>
       </w:r>
     </w:p>
     <w:p>
@@ -3226,7 +3185,7 @@
           <w:numId w:val="3"/>
         </w:numPr>
         <w:spacing w:after="80"/>
-        <w:ind w:left="461" w:hanging="187"/>
+        <w:ind w:left="360" w:hanging="187"/>
         <w:jc w:val="both"/>
         <w:rPr>
           <w:sz w:val="20"/>
@@ -3238,7 +3197,7 @@
           <w:sz w:val="20"/>
           <w:szCs w:val="20"/>
         </w:rPr>
-        <w:t>Cloud Essentials – AWS Training and Certification 2023</w:t>
+        <w:t>Relational Databases Essential Training- Linked in Learning 2023</w:t>
       </w:r>
     </w:p>
     <w:p>
@@ -3249,7 +3208,7 @@
           <w:numId w:val="3"/>
         </w:numPr>
         <w:spacing w:after="80"/>
-        <w:ind w:left="461" w:hanging="187"/>
+        <w:ind w:left="360" w:hanging="187"/>
         <w:jc w:val="both"/>
         <w:rPr>
           <w:sz w:val="20"/>
@@ -3261,7 +3220,7 @@
           <w:sz w:val="20"/>
           <w:szCs w:val="20"/>
         </w:rPr>
-        <w:t>Relational Databases Essential Training- Linked in Learning 2023</w:t>
+        <w:t>Tableau and R for Analytics Projects - Linked in Learning 2022</w:t>
       </w:r>
     </w:p>
     <w:p>
@@ -3272,36 +3231,13 @@
           <w:numId w:val="3"/>
         </w:numPr>
         <w:spacing w:after="80"/>
-        <w:ind w:left="461" w:hanging="187"/>
+        <w:ind w:left="360" w:hanging="187"/>
         <w:jc w:val="both"/>
         <w:rPr>
           <w:sz w:val="20"/>
           <w:szCs w:val="20"/>
         </w:rPr>
       </w:pPr>
-      <w:r>
-        <w:rPr>
-          <w:sz w:val="20"/>
-          <w:szCs w:val="20"/>
-        </w:rPr>
-        <w:t>Tableau and R for Analytics Projects - Linked in Learning 2022</w:t>
-      </w:r>
-    </w:p>
-    <w:p>
-      <w:pPr>
-        <w:pStyle w:val="ListParagraph"/>
-        <w:numPr>
-          <w:ilvl w:val="0"/>
-          <w:numId w:val="3"/>
-        </w:numPr>
-        <w:spacing w:after="80"/>
-        <w:ind w:left="461" w:hanging="187"/>
-        <w:jc w:val="both"/>
-        <w:rPr>
-          <w:sz w:val="20"/>
-          <w:szCs w:val="20"/>
-        </w:rPr>
-      </w:pPr>
       <w:bookmarkStart w:id="6" w:name="_Hlk143894640"/>
       <w:r>
         <w:rPr>
@@ -3318,13 +3254,13 @@
         </w:rPr>
         <w:t>Udemy 2021</w:t>
       </w:r>
-      <w:bookmarkEnd w:id="0"/>
-      <w:bookmarkEnd w:id="5"/>
+      <w:bookmarkEnd w:id="1"/>
+      <w:bookmarkEnd w:id="4"/>
     </w:p>
     <w:sectPr>
       <w:type w:val="continuous"/>
       <w:pgSz w:w="12240" w:h="15840"/>
-      <w:pgMar w:top="900" w:right="900" w:bottom="810" w:left="900" w:header="708" w:footer="708" w:gutter="0"/>
+      <w:pgMar w:top="900" w:right="900" w:bottom="990" w:left="900" w:header="708" w:footer="708" w:gutter="0"/>
       <w:cols w:space="708"/>
       <w:docGrid w:linePitch="360"/>
     </w:sectPr>
@@ -4804,7 +4740,7 @@
   <w:style w:type="paragraph" w:default="1" w:styleId="Normal">
     <w:name w:val="Normal"/>
     <w:qFormat/>
-    <w:rsid w:val="00BE725E"/>
+    <w:rsid w:val="00A06F52"/>
     <w:pPr>
       <w:spacing w:after="200" w:line="276" w:lineRule="auto"/>
     </w:pPr>
@@ -4884,6 +4820,7 @@
   <w:style w:type="character" w:default="1" w:styleId="DefaultParagraphFont">
     <w:name w:val="Default Paragraph Font"/>
     <w:uiPriority w:val="1"/>
+    <w:semiHidden/>
     <w:unhideWhenUsed/>
   </w:style>
   <w:style w:type="table" w:default="1" w:styleId="TableNormal">

</xml_diff>